<commit_message>
11-16-2018 Minor structural changes and corrections
</commit_message>
<xml_diff>
--- a/Snedden_Gonsalves_Resume.docx
+++ b/Snedden_Gonsalves_Resume.docx
@@ -1048,8 +1048,6 @@
       <w:r>
         <w:t>ed</w:t>
       </w:r>
-      <w:bookmarkStart w:id="0" w:name="_GoBack"/>
-      <w:bookmarkEnd w:id="0"/>
       <w:r>
         <w:t xml:space="preserve"> with a team responsible for</w:t>
       </w:r>
@@ -1298,7 +1296,7 @@
           </mc:Choice>
           <mc:Fallback>
             <w:pict>
-              <v:group w14:anchorId="536193AD" id="Group 4212" o:spid="_x0000_s1026" style="width:537.95pt;height:.5pt;mso-position-horizontal-relative:char;mso-position-vertical-relative:line" coordsize="68318,60" o:gfxdata="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">
+              <v:group w14:anchorId="68637528" id="Group 4212" o:spid="_x0000_s1026" style="width:537.95pt;height:.5pt;mso-position-horizontal-relative:char;mso-position-vertical-relative:line" coordsize="68318,60" o:gfxdata="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">
                 <v:shape id="Shape 6034" o:spid="_x0000_s1027" style="position:absolute;width:68318;height:91;visibility:visible;mso-wrap-style:square;v-text-anchor:top" coordsize="6831838,9144" o:gfxdata="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" path="m,l6831838,r,9144l,9144,,e" fillcolor="#d9d9d9" stroked="f" strokeweight="0">
                   <v:stroke miterlimit="83231f" joinstyle="miter"/>
                   <v:path arrowok="t" textboxrect="0,0,6831838,9144"/>
@@ -1424,331 +1422,6 @@
         <w:rPr>
           <w:b/>
           <w:sz w:val="24"/>
-        </w:rPr>
-        <w:t xml:space="preserve"> </w:t>
-      </w:r>
-    </w:p>
-    <w:p>
-      <w:pPr>
-        <w:spacing w:after="0" w:line="259" w:lineRule="auto"/>
-        <w:ind w:left="120" w:firstLine="0"/>
-      </w:pPr>
-      <w:r>
-        <w:rPr>
-          <w:b/>
-          <w:sz w:val="24"/>
-        </w:rPr>
-        <w:t xml:space="preserve"> </w:t>
-      </w:r>
-    </w:p>
-    <w:p>
-      <w:pPr>
-        <w:pStyle w:val="Heading2"/>
-        <w:ind w:left="130"/>
-      </w:pPr>
-      <w:r>
-        <w:t xml:space="preserve">PROJECTS </w:t>
-      </w:r>
-    </w:p>
-    <w:p>
-      <w:pPr>
-        <w:pStyle w:val="Heading3"/>
-        <w:ind w:left="130"/>
-      </w:pPr>
-      <w:r>
-        <w:t xml:space="preserve">Data visualization web app (Capstone Project) </w:t>
-      </w:r>
-      <w:r>
-        <w:rPr>
-          <w:b w:val="0"/>
-        </w:rPr>
-        <w:t xml:space="preserve"> </w:t>
-      </w:r>
-    </w:p>
-    <w:p>
-      <w:pPr>
-        <w:numPr>
-          <w:ilvl w:val="0"/>
-          <w:numId w:val="7"/>
-        </w:numPr>
-        <w:ind w:right="1547" w:hanging="360"/>
-      </w:pPr>
-      <w:r>
-        <w:t xml:space="preserve">A web application where users can create highly customizable graphs and data visuals  </w:t>
-      </w:r>
-    </w:p>
-    <w:p>
-      <w:pPr>
-        <w:numPr>
-          <w:ilvl w:val="0"/>
-          <w:numId w:val="7"/>
-        </w:numPr>
-        <w:ind w:right="1547" w:hanging="360"/>
-      </w:pPr>
-      <w:r>
-        <w:t xml:space="preserve">User </w:t>
-      </w:r>
-      <w:r>
-        <w:t>may</w:t>
-      </w:r>
-      <w:r>
-        <w:t xml:space="preserve"> use input data format in JSON or CSV and export graphs in embeddable SVG or </w:t>
-      </w:r>
-      <w:r>
-        <w:t>image,</w:t>
-      </w:r>
-      <w:r>
-        <w:rPr>
-          <w:rFonts w:ascii="Arial" w:eastAsia="Arial" w:hAnsi="Arial" w:cs="Arial"/>
-        </w:rPr>
-        <w:t xml:space="preserve"> </w:t>
-      </w:r>
-      <w:r>
-        <w:t xml:space="preserve">Users </w:t>
-      </w:r>
-      <w:r>
-        <w:t>may</w:t>
-      </w:r>
-      <w:r>
-        <w:t xml:space="preserve"> save their work for later use or share their work with other users in real time</w:t>
-      </w:r>
-    </w:p>
-    <w:p>
-      <w:pPr>
-        <w:numPr>
-          <w:ilvl w:val="0"/>
-          <w:numId w:val="7"/>
-        </w:numPr>
-        <w:ind w:right="1547" w:hanging="360"/>
-      </w:pPr>
-      <w:r>
-        <w:t xml:space="preserve">Used Laravel 5 framework for the </w:t>
-      </w:r>
-      <w:r>
-        <w:t>backend and</w:t>
-      </w:r>
-      <w:r>
-        <w:t xml:space="preserve"> D3</w:t>
-      </w:r>
-      <w:r>
-        <w:t>.js</w:t>
-      </w:r>
-      <w:r>
-        <w:t xml:space="preserve"> library </w:t>
-      </w:r>
-      <w:r>
-        <w:t>to support the</w:t>
-      </w:r>
-      <w:r>
-        <w:t xml:space="preserve"> </w:t>
-      </w:r>
-      <w:r>
-        <w:t>browser functionality</w:t>
-      </w:r>
-      <w:r>
-        <w:t xml:space="preserve">.  </w:t>
-      </w:r>
-    </w:p>
-    <w:p>
-      <w:pPr>
-        <w:spacing w:after="0" w:line="259" w:lineRule="auto"/>
-        <w:ind w:left="199" w:firstLine="0"/>
-      </w:pPr>
-      <w:r>
-        <w:t xml:space="preserve">  GIT</w:t>
-      </w:r>
-      <w:r>
-        <w:t>HUB</w:t>
-      </w:r>
-      <w:hyperlink r:id="rId5" w:history="1">
-        <w:r>
-          <w:rPr>
-            <w:rStyle w:val="Hyperlink"/>
-          </w:rPr>
-          <w:t xml:space="preserve">: </w:t>
-        </w:r>
-      </w:hyperlink>
-      <w:hyperlink r:id="rId6">
-        <w:r>
-          <w:rPr>
-            <w:color w:val="0000FF"/>
-            <w:u w:val="single" w:color="0000FF"/>
-          </w:rPr>
-          <w:t>https://github.com/Snedden/capstone</w:t>
-        </w:r>
-      </w:hyperlink>
-      <w:hyperlink r:id="rId7">
-        <w:r>
-          <w:t xml:space="preserve"> </w:t>
-        </w:r>
-      </w:hyperlink>
-    </w:p>
-    <w:p>
-      <w:pPr>
-        <w:spacing w:after="0" w:line="259" w:lineRule="auto"/>
-        <w:ind w:left="199" w:firstLine="0"/>
-      </w:pPr>
-      <w:r>
-        <w:t xml:space="preserve"> </w:t>
-      </w:r>
-    </w:p>
-    <w:p>
-      <w:pPr>
-        <w:spacing w:after="19" w:line="259" w:lineRule="auto"/>
-        <w:ind w:left="199" w:firstLine="0"/>
-      </w:pPr>
-      <w:r>
-        <w:t xml:space="preserve"> </w:t>
-      </w:r>
-    </w:p>
-    <w:p>
-      <w:pPr>
-        <w:pStyle w:val="Heading3"/>
-        <w:ind w:left="130"/>
-      </w:pPr>
-      <w:r>
-        <w:t>Web application for turn-based online game</w:t>
-      </w:r>
-      <w:r>
-        <w:rPr>
-          <w:sz w:val="22"/>
-        </w:rPr>
-        <w:t xml:space="preserve"> </w:t>
-      </w:r>
-    </w:p>
-    <w:p>
-      <w:pPr>
-        <w:numPr>
-          <w:ilvl w:val="0"/>
-          <w:numId w:val="8"/>
-        </w:numPr>
-        <w:ind w:hanging="360"/>
-      </w:pPr>
-      <w:r>
-        <w:t xml:space="preserve">Created a web game using PHP, MySQL, </w:t>
-      </w:r>
-      <w:r>
-        <w:t>JavaScript, SVG</w:t>
-      </w:r>
-      <w:r>
-        <w:t xml:space="preserve"> </w:t>
-      </w:r>
-    </w:p>
-    <w:p>
-      <w:pPr>
-        <w:numPr>
-          <w:ilvl w:val="0"/>
-          <w:numId w:val="8"/>
-        </w:numPr>
-        <w:ind w:hanging="360"/>
-      </w:pPr>
-      <w:r>
-        <w:t xml:space="preserve">Used REST to communicate between web layers and transfer state between players.   </w:t>
-      </w:r>
-    </w:p>
-    <w:p>
-      <w:pPr>
-        <w:numPr>
-          <w:ilvl w:val="0"/>
-          <w:numId w:val="8"/>
-        </w:numPr>
-        <w:ind w:hanging="360"/>
-      </w:pPr>
-      <w:r>
-        <w:t xml:space="preserve">Implemented web security measures against SQL injections, XSS, used segregated web layers. </w:t>
-      </w:r>
-    </w:p>
-    <w:p>
-      <w:pPr>
-        <w:numPr>
-          <w:ilvl w:val="0"/>
-          <w:numId w:val="8"/>
-        </w:numPr>
-        <w:ind w:hanging="360"/>
-      </w:pPr>
-      <w:r>
-        <w:t xml:space="preserve">Features like challenge, chat lobby, private chat etc. </w:t>
-      </w:r>
-    </w:p>
-    <w:p>
-      <w:pPr>
-        <w:spacing w:after="0" w:line="259" w:lineRule="auto"/>
-        <w:ind w:left="-5"/>
-        <w:rPr>
-          <w:szCs w:val="18"/>
-        </w:rPr>
-      </w:pPr>
-      <w:r>
-        <w:rPr>
-          <w:szCs w:val="18"/>
-        </w:rPr>
-        <w:t xml:space="preserve">     </w:t>
-      </w:r>
-      <w:r>
-        <w:rPr>
-          <w:szCs w:val="18"/>
-        </w:rPr>
-        <w:t>GIT</w:t>
-      </w:r>
-      <w:r>
-        <w:rPr>
-          <w:szCs w:val="18"/>
-        </w:rPr>
-        <w:t>HUB</w:t>
-      </w:r>
-      <w:r>
-        <w:rPr>
-          <w:szCs w:val="18"/>
-        </w:rPr>
-        <w:t xml:space="preserve"> :</w:t>
-      </w:r>
-      <w:hyperlink r:id="rId8">
-        <w:r>
-          <w:rPr>
-            <w:szCs w:val="18"/>
-          </w:rPr>
-          <w:t xml:space="preserve"> </w:t>
-        </w:r>
-      </w:hyperlink>
-      <w:hyperlink r:id="rId9">
-        <w:r>
-          <w:rPr>
-            <w:color w:val="0000FF"/>
-            <w:szCs w:val="18"/>
-            <w:u w:val="single" w:color="0000FF"/>
-          </w:rPr>
-          <w:t>https://github.com/Snedden/webGame</w:t>
-        </w:r>
-      </w:hyperlink>
-      <w:hyperlink r:id="rId10">
-        <w:r>
-          <w:rPr>
-            <w:szCs w:val="18"/>
-          </w:rPr>
-          <w:t xml:space="preserve"> </w:t>
-        </w:r>
-      </w:hyperlink>
-    </w:p>
-    <w:p>
-      <w:pPr>
-        <w:spacing w:after="0" w:line="259" w:lineRule="auto"/>
-        <w:ind w:left="199" w:firstLine="0"/>
-      </w:pPr>
-      <w:r>
-        <w:rPr>
-          <w:sz w:val="20"/>
-        </w:rPr>
-        <w:t xml:space="preserve"> </w:t>
-      </w:r>
-    </w:p>
-    <w:p>
-      <w:pPr>
-        <w:spacing w:after="0" w:line="259" w:lineRule="auto"/>
-        <w:ind w:left="0" w:firstLine="0"/>
-      </w:pPr>
-      <w:r>
-        <w:rPr>
-          <w:sz w:val="20"/>
         </w:rPr>
         <w:t xml:space="preserve"> </w:t>
       </w:r>
@@ -2342,6 +2015,15 @@
               <w:right w:val="nil"/>
             </w:tcBorders>
           </w:tcPr>
+          <w:p>
+            <w:pPr>
+              <w:spacing w:after="0" w:line="240" w:lineRule="auto"/>
+              <w:ind w:left="0" w:firstLine="0"/>
+              <w:rPr>
+                <w:sz w:val="22"/>
+              </w:rPr>
+            </w:pPr>
+          </w:p>
           <w:p>
             <w:pPr>
               <w:spacing w:after="0" w:line="240" w:lineRule="auto"/>
@@ -3016,6 +2698,266 @@
     </w:p>
     <w:p>
       <w:pPr>
+        <w:spacing w:after="61" w:line="240" w:lineRule="auto"/>
+        <w:ind w:left="120" w:firstLine="0"/>
+        <w:rPr>
+          <w:sz w:val="20"/>
+        </w:rPr>
+      </w:pPr>
+      <w:bookmarkStart w:id="0" w:name="_GoBack"/>
+      <w:bookmarkEnd w:id="0"/>
+    </w:p>
+    <w:p>
+      <w:pPr>
+        <w:pStyle w:val="Heading2"/>
+        <w:ind w:left="130"/>
+        <w:rPr>
+          <w:sz w:val="22"/>
+        </w:rPr>
+      </w:pPr>
+      <w:r>
+        <w:rPr>
+          <w:sz w:val="22"/>
+        </w:rPr>
+        <w:t xml:space="preserve">PROJECTS </w:t>
+      </w:r>
+    </w:p>
+    <w:p>
+      <w:pPr>
+        <w:pStyle w:val="Heading3"/>
+        <w:ind w:left="130"/>
+      </w:pPr>
+      <w:r>
+        <w:t xml:space="preserve">Data visualization web app (Capstone Project) </w:t>
+      </w:r>
+      <w:r>
+        <w:rPr>
+          <w:b w:val="0"/>
+        </w:rPr>
+        <w:t xml:space="preserve"> </w:t>
+      </w:r>
+    </w:p>
+    <w:p>
+      <w:pPr>
+        <w:numPr>
+          <w:ilvl w:val="0"/>
+          <w:numId w:val="7"/>
+        </w:numPr>
+        <w:ind w:right="1547" w:hanging="360"/>
+      </w:pPr>
+      <w:r>
+        <w:t xml:space="preserve">A web application where users can create highly customizable graphs and data visuals  </w:t>
+      </w:r>
+    </w:p>
+    <w:p>
+      <w:pPr>
+        <w:numPr>
+          <w:ilvl w:val="0"/>
+          <w:numId w:val="7"/>
+        </w:numPr>
+        <w:ind w:right="1547" w:hanging="360"/>
+      </w:pPr>
+      <w:r>
+        <w:t>User may use input data format in JSON or CSV and export graphs in embeddable SVG or image,</w:t>
+      </w:r>
+      <w:r>
+        <w:rPr>
+          <w:rFonts w:ascii="Arial" w:eastAsia="Arial" w:hAnsi="Arial" w:cs="Arial"/>
+        </w:rPr>
+        <w:t xml:space="preserve"> </w:t>
+      </w:r>
+      <w:r>
+        <w:t>Users may save their work for later use or share their work with other users in real time</w:t>
+      </w:r>
+    </w:p>
+    <w:p>
+      <w:pPr>
+        <w:numPr>
+          <w:ilvl w:val="0"/>
+          <w:numId w:val="7"/>
+        </w:numPr>
+        <w:ind w:right="1547" w:hanging="360"/>
+      </w:pPr>
+      <w:r>
+        <w:t xml:space="preserve">Used Laravel 5 framework for the backend and D3.js library to support the browser functionality.  </w:t>
+      </w:r>
+    </w:p>
+    <w:p>
+      <w:pPr>
+        <w:spacing w:after="0" w:line="259" w:lineRule="auto"/>
+        <w:ind w:left="199" w:firstLine="0"/>
+      </w:pPr>
+      <w:r>
+        <w:t xml:space="preserve">  GITHUB</w:t>
+      </w:r>
+      <w:hyperlink r:id="rId5" w:history="1">
+        <w:r>
+          <w:rPr>
+            <w:rStyle w:val="Hyperlink"/>
+          </w:rPr>
+          <w:t xml:space="preserve">: </w:t>
+        </w:r>
+      </w:hyperlink>
+      <w:hyperlink r:id="rId6">
+        <w:r>
+          <w:rPr>
+            <w:color w:val="0000FF"/>
+            <w:u w:val="single" w:color="0000FF"/>
+          </w:rPr>
+          <w:t>https://github.com/Snedden/capstone</w:t>
+        </w:r>
+      </w:hyperlink>
+      <w:hyperlink r:id="rId7">
+        <w:r>
+          <w:t xml:space="preserve"> </w:t>
+        </w:r>
+      </w:hyperlink>
+    </w:p>
+    <w:p>
+      <w:pPr>
+        <w:spacing w:after="0" w:line="259" w:lineRule="auto"/>
+        <w:ind w:left="199" w:firstLine="0"/>
+      </w:pPr>
+      <w:r>
+        <w:t xml:space="preserve"> </w:t>
+      </w:r>
+    </w:p>
+    <w:p>
+      <w:pPr>
+        <w:spacing w:after="19" w:line="259" w:lineRule="auto"/>
+        <w:ind w:left="199" w:firstLine="0"/>
+      </w:pPr>
+      <w:r>
+        <w:t xml:space="preserve"> </w:t>
+      </w:r>
+    </w:p>
+    <w:p>
+      <w:pPr>
+        <w:pStyle w:val="Heading3"/>
+        <w:ind w:left="130"/>
+      </w:pPr>
+      <w:r>
+        <w:t>Web application for turn-based online game</w:t>
+      </w:r>
+      <w:r>
+        <w:rPr>
+          <w:sz w:val="22"/>
+        </w:rPr>
+        <w:t xml:space="preserve"> </w:t>
+      </w:r>
+    </w:p>
+    <w:p>
+      <w:pPr>
+        <w:numPr>
+          <w:ilvl w:val="0"/>
+          <w:numId w:val="8"/>
+        </w:numPr>
+        <w:ind w:hanging="360"/>
+      </w:pPr>
+      <w:r>
+        <w:t xml:space="preserve">Created a web game using PHP, MySQL, JavaScript, SVG </w:t>
+      </w:r>
+    </w:p>
+    <w:p>
+      <w:pPr>
+        <w:numPr>
+          <w:ilvl w:val="0"/>
+          <w:numId w:val="8"/>
+        </w:numPr>
+        <w:ind w:hanging="360"/>
+      </w:pPr>
+      <w:r>
+        <w:t xml:space="preserve">Used REST to communicate between web layers and transfer state between players.   </w:t>
+      </w:r>
+    </w:p>
+    <w:p>
+      <w:pPr>
+        <w:numPr>
+          <w:ilvl w:val="0"/>
+          <w:numId w:val="8"/>
+        </w:numPr>
+        <w:ind w:hanging="360"/>
+      </w:pPr>
+      <w:r>
+        <w:t xml:space="preserve">Implemented web security measures against SQL injections, XSS, used segregated web layers. </w:t>
+      </w:r>
+    </w:p>
+    <w:p>
+      <w:pPr>
+        <w:numPr>
+          <w:ilvl w:val="0"/>
+          <w:numId w:val="8"/>
+        </w:numPr>
+        <w:ind w:hanging="360"/>
+      </w:pPr>
+      <w:r>
+        <w:t xml:space="preserve">Features like challenge, chat lobby, private chat etc. </w:t>
+      </w:r>
+    </w:p>
+    <w:p>
+      <w:pPr>
+        <w:spacing w:after="0" w:line="259" w:lineRule="auto"/>
+        <w:ind w:left="-5"/>
+        <w:rPr>
+          <w:szCs w:val="18"/>
+        </w:rPr>
+      </w:pPr>
+      <w:r>
+        <w:rPr>
+          <w:szCs w:val="18"/>
+        </w:rPr>
+        <w:t xml:space="preserve">     GIT</w:t>
+      </w:r>
+      <w:r>
+        <w:rPr>
+          <w:szCs w:val="18"/>
+        </w:rPr>
+        <w:t>HUB</w:t>
+      </w:r>
+      <w:r>
+        <w:rPr>
+          <w:szCs w:val="18"/>
+        </w:rPr>
+        <w:t xml:space="preserve"> :</w:t>
+      </w:r>
+      <w:hyperlink r:id="rId8">
+        <w:r>
+          <w:rPr>
+            <w:szCs w:val="18"/>
+          </w:rPr>
+          <w:t xml:space="preserve"> </w:t>
+        </w:r>
+      </w:hyperlink>
+      <w:hyperlink r:id="rId9">
+        <w:r>
+          <w:rPr>
+            <w:color w:val="0000FF"/>
+            <w:szCs w:val="18"/>
+            <w:u w:val="single" w:color="0000FF"/>
+          </w:rPr>
+          <w:t>https://github.com/Snedden/webGame</w:t>
+        </w:r>
+      </w:hyperlink>
+      <w:hyperlink r:id="rId10">
+        <w:r>
+          <w:rPr>
+            <w:szCs w:val="18"/>
+          </w:rPr>
+          <w:t xml:space="preserve"> </w:t>
+        </w:r>
+      </w:hyperlink>
+    </w:p>
+    <w:p>
+      <w:pPr>
+        <w:spacing w:after="61" w:line="240" w:lineRule="auto"/>
+        <w:ind w:left="120" w:firstLine="0"/>
+        <w:rPr>
+          <w:sz w:val="20"/>
+        </w:rPr>
+      </w:pPr>
+    </w:p>
+    <w:p>
+      <w:pPr>
         <w:spacing w:after="61" w:line="259" w:lineRule="auto"/>
         <w:ind w:left="120" w:firstLine="0"/>
       </w:pPr>
@@ -3229,7 +3171,7 @@
           </mc:Choice>
           <mc:Fallback>
             <w:pict>
-              <v:group w14:anchorId="343078D8" id="Group 4397" o:spid="_x0000_s1026" style="width:537.95pt;height:.5pt;mso-position-horizontal-relative:char;mso-position-vertical-relative:line" coordsize="68318,60" o:gfxdata="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">
+              <v:group w14:anchorId="11034F7B" id="Group 4397" o:spid="_x0000_s1026" style="width:537.95pt;height:.5pt;mso-position-horizontal-relative:char;mso-position-vertical-relative:line" coordsize="68318,60" o:gfxdata="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">
                 <v:shape id="Shape 6036" o:spid="_x0000_s1027" style="position:absolute;width:68318;height:91;visibility:visible;mso-wrap-style:square;v-text-anchor:top" coordsize="6831838,9144" o:gfxdata="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" path="m,l6831838,r,9144l,9144,,e" fillcolor="#d9d9d9" stroked="f" strokeweight="0">
                   <v:stroke miterlimit="83231f" joinstyle="miter"/>
                   <v:path arrowok="t" textboxrect="0,0,6831838,9144"/>

</xml_diff>

<commit_message>
Added a front end version of my resume
</commit_message>
<xml_diff>
--- a/Snedden_Gonsalves_Resume.docx
+++ b/Snedden_Gonsalves_Resume.docx
@@ -65,23 +65,45 @@
       <w:pPr>
         <w:pStyle w:val="Heading2"/>
         <w:ind w:left="-5"/>
-      </w:pPr>
-      <w:r>
+        <w:rPr>
+          <w:sz w:val="28"/>
+          <w:szCs w:val="28"/>
+        </w:rPr>
+      </w:pPr>
+      <w:r>
+        <w:rPr>
+          <w:sz w:val="28"/>
+          <w:szCs w:val="28"/>
+        </w:rPr>
         <w:t xml:space="preserve">OBJECTIVE </w:t>
       </w:r>
     </w:p>
     <w:p>
-      <w:r>
-        <w:t xml:space="preserve">Self-motivated </w:t>
-      </w:r>
-      <w:r>
-        <w:t xml:space="preserve">software </w:t>
+      <w:pPr>
+        <w:rPr>
+          <w:sz w:val="23"/>
+        </w:rPr>
+      </w:pPr>
+      <w:r>
+        <w:t>S</w:t>
+      </w:r>
+      <w:r>
+        <w:t xml:space="preserve">oftware </w:t>
       </w:r>
       <w:r>
         <w:t>engineer</w:t>
       </w:r>
       <w:r>
-        <w:t xml:space="preserve"> who</w:t>
+        <w:t xml:space="preserve"> with </w:t>
+      </w:r>
+      <w:r>
+        <w:t>3</w:t>
+      </w:r>
+      <w:r>
+        <w:t xml:space="preserve">+ years of professional experience in </w:t>
+      </w:r>
+      <w:r>
+        <w:t>full stack web technologies who</w:t>
       </w:r>
       <w:r>
         <w:t xml:space="preserve"> </w:t>
@@ -96,10 +118,34 @@
         <w:t xml:space="preserve"> to </w:t>
       </w:r>
       <w:r>
-        <w:t>be a part of a passionate team contributing to its productiveness while growing as a professional and as a person.</w:t>
+        <w:t>be</w:t>
+      </w:r>
+      <w:r>
+        <w:t xml:space="preserve"> a part of and</w:t>
       </w:r>
       <w:r>
         <w:t xml:space="preserve"> </w:t>
+      </w:r>
+      <w:r>
+        <w:t xml:space="preserve">contribute to the productiveness </w:t>
+      </w:r>
+      <w:r>
+        <w:t>of a passionate team</w:t>
+      </w:r>
+      <w:r>
+        <w:t xml:space="preserve"> </w:t>
+      </w:r>
+      <w:r>
+        <w:t>working on world</w:t>
+      </w:r>
+      <w:r>
+        <w:t xml:space="preserve"> class product</w:t>
+      </w:r>
+      <w:r>
+        <w:t>s</w:t>
+      </w:r>
+      <w:r>
+        <w:t>.</w:t>
       </w:r>
       <w:r>
         <w:rPr>
@@ -110,11 +156,236 @@
     </w:p>
     <w:p>
       <w:pPr>
+        <w:rPr>
+          <w:szCs w:val="18"/>
+        </w:rPr>
+      </w:pPr>
+      <w:r>
+        <w:rPr>
+          <w:szCs w:val="18"/>
+        </w:rPr>
+        <w:t>Key skill</w:t>
+      </w:r>
+      <w:r>
+        <w:rPr>
+          <w:szCs w:val="18"/>
+        </w:rPr>
+        <w:t>s</w:t>
+      </w:r>
+      <w:r>
+        <w:rPr>
+          <w:szCs w:val="18"/>
+        </w:rPr>
+        <w:t xml:space="preserve"> </w:t>
+      </w:r>
+      <w:r>
+        <w:rPr>
+          <w:szCs w:val="18"/>
+        </w:rPr>
+        <w:t>include:</w:t>
+      </w:r>
+    </w:p>
+    <w:p>
+      <w:pPr>
+        <w:pStyle w:val="ListParagraph"/>
+        <w:numPr>
+          <w:ilvl w:val="0"/>
+          <w:numId w:val="13"/>
+        </w:numPr>
+        <w:rPr>
+          <w:szCs w:val="18"/>
+        </w:rPr>
+      </w:pPr>
+      <w:r>
+        <w:rPr>
+          <w:szCs w:val="18"/>
+        </w:rPr>
+        <w:t>Prof</w:t>
+      </w:r>
+      <w:r>
+        <w:rPr>
+          <w:szCs w:val="18"/>
+        </w:rPr>
+        <w:t xml:space="preserve">icient in number of </w:t>
+      </w:r>
+      <w:r>
+        <w:rPr>
+          <w:szCs w:val="18"/>
+        </w:rPr>
+        <w:t>front-end</w:t>
+      </w:r>
+      <w:r>
+        <w:rPr>
+          <w:szCs w:val="18"/>
+        </w:rPr>
+        <w:t xml:space="preserve"> </w:t>
+      </w:r>
+      <w:r>
+        <w:rPr>
+          <w:szCs w:val="18"/>
+        </w:rPr>
+        <w:t>technologies</w:t>
+      </w:r>
+      <w:r>
+        <w:rPr>
+          <w:szCs w:val="18"/>
+        </w:rPr>
+        <w:t xml:space="preserve"> namely </w:t>
+      </w:r>
+      <w:r>
+        <w:rPr>
+          <w:szCs w:val="18"/>
+        </w:rPr>
+        <w:t>Angular,</w:t>
+      </w:r>
+      <w:r>
+        <w:rPr>
+          <w:szCs w:val="18"/>
+        </w:rPr>
+        <w:t xml:space="preserve"> </w:t>
+      </w:r>
+      <w:r>
+        <w:rPr>
+          <w:szCs w:val="18"/>
+        </w:rPr>
+        <w:t>jQuery</w:t>
+      </w:r>
+      <w:r>
+        <w:rPr>
+          <w:szCs w:val="18"/>
+        </w:rPr>
+        <w:t>, D3.js,</w:t>
+      </w:r>
+      <w:r>
+        <w:rPr>
+          <w:szCs w:val="18"/>
+        </w:rPr>
+        <w:t xml:space="preserve"> JavaScript(</w:t>
+      </w:r>
+      <w:r>
+        <w:rPr>
+          <w:szCs w:val="18"/>
+        </w:rPr>
+        <w:t>E</w:t>
+      </w:r>
+      <w:r>
+        <w:rPr>
+          <w:szCs w:val="18"/>
+        </w:rPr>
+        <w:t>S</w:t>
+      </w:r>
+      <w:r>
+        <w:rPr>
+          <w:szCs w:val="18"/>
+        </w:rPr>
+        <w:t>6</w:t>
+      </w:r>
+      <w:r>
+        <w:rPr>
+          <w:szCs w:val="18"/>
+        </w:rPr>
+        <w:t>)</w:t>
+      </w:r>
+      <w:r>
+        <w:rPr>
+          <w:szCs w:val="18"/>
+        </w:rPr>
+        <w:t xml:space="preserve"> etc</w:t>
+      </w:r>
+      <w:r>
+        <w:rPr>
+          <w:szCs w:val="18"/>
+        </w:rPr>
+        <w:t>.</w:t>
+      </w:r>
+      <w:bookmarkStart w:id="0" w:name="_GoBack"/>
+      <w:bookmarkEnd w:id="0"/>
+    </w:p>
+    <w:p>
+      <w:pPr>
+        <w:pStyle w:val="ListParagraph"/>
+        <w:numPr>
+          <w:ilvl w:val="0"/>
+          <w:numId w:val="13"/>
+        </w:numPr>
+        <w:rPr>
+          <w:szCs w:val="18"/>
+        </w:rPr>
+      </w:pPr>
+      <w:r>
+        <w:rPr>
+          <w:szCs w:val="18"/>
+        </w:rPr>
+        <w:t>Solid grasp of Java EE and its spring boot framework.</w:t>
+      </w:r>
+    </w:p>
+    <w:p>
+      <w:pPr>
+        <w:pStyle w:val="ListParagraph"/>
+        <w:numPr>
+          <w:ilvl w:val="0"/>
+          <w:numId w:val="13"/>
+        </w:numPr>
+        <w:rPr>
+          <w:szCs w:val="18"/>
+        </w:rPr>
+      </w:pPr>
+      <w:r>
+        <w:rPr>
+          <w:szCs w:val="18"/>
+        </w:rPr>
+        <w:t xml:space="preserve">Extensively work with teams that follow the sprint-agile as their SDLC </w:t>
+      </w:r>
+      <w:r>
+        <w:rPr>
+          <w:szCs w:val="18"/>
+        </w:rPr>
+        <w:t>framework</w:t>
+      </w:r>
+      <w:r>
+        <w:rPr>
+          <w:szCs w:val="18"/>
+        </w:rPr>
+        <w:t>.</w:t>
+      </w:r>
+    </w:p>
+    <w:p>
+      <w:pPr>
+        <w:pStyle w:val="Heading2"/>
+        <w:rPr>
+          <w:sz w:val="28"/>
+          <w:szCs w:val="28"/>
+        </w:rPr>
+      </w:pPr>
+      <w:r>
+        <w:rPr>
+          <w:sz w:val="28"/>
+          <w:szCs w:val="28"/>
+        </w:rPr>
+        <w:t xml:space="preserve">EDUCATION </w:t>
+      </w:r>
+    </w:p>
+    <w:p>
+      <w:pPr>
         <w:spacing w:after="0" w:line="259" w:lineRule="auto"/>
         <w:ind w:left="0" w:firstLine="0"/>
       </w:pPr>
       <w:r>
         <w:rPr>
+          <w:b/>
+          <w:sz w:val="20"/>
+          <w:szCs w:val="20"/>
+        </w:rPr>
+        <w:t xml:space="preserve">ROCHESTER INSTITUTE OF TECHNOLOGY - Rochester, NY                                                                                      </w:t>
+      </w:r>
+      <w:r>
+        <w:t xml:space="preserve"> </w:t>
+      </w:r>
+      <w:r>
+        <w:t>August 2013 – August 2016</w:t>
+      </w:r>
+      <w:r>
+        <w:rPr>
           <w:sz w:val="23"/>
         </w:rPr>
         <w:t xml:space="preserve"> </w:t>
@@ -122,15 +393,46 @@
     </w:p>
     <w:p>
       <w:pPr>
-        <w:pStyle w:val="Heading2"/>
-        <w:ind w:left="-5"/>
-      </w:pPr>
-      <w:r>
-        <w:t xml:space="preserve">WORK EXPERIENCE </w:t>
+        <w:tabs>
+          <w:tab w:val="center" w:pos="6481"/>
+        </w:tabs>
+        <w:ind w:left="0" w:firstLine="0"/>
+      </w:pPr>
+      <w:r>
+        <w:t xml:space="preserve">   Master’s in information science and Technology (MS IST) G.P.A 3.5</w:t>
+      </w:r>
+      <w:r>
+        <w:rPr>
+          <w:sz w:val="22"/>
+        </w:rPr>
+        <w:t xml:space="preserve"> </w:t>
+      </w:r>
+      <w:r>
+        <w:rPr>
+          <w:sz w:val="23"/>
+        </w:rPr>
+        <w:t xml:space="preserve"> </w:t>
       </w:r>
     </w:p>
     <w:p>
       <w:pPr>
+        <w:pStyle w:val="Heading2"/>
+        <w:ind w:left="0" w:firstLine="0"/>
+        <w:rPr>
+          <w:sz w:val="28"/>
+          <w:szCs w:val="28"/>
+        </w:rPr>
+      </w:pPr>
+      <w:r>
+        <w:rPr>
+          <w:sz w:val="28"/>
+          <w:szCs w:val="28"/>
+        </w:rPr>
+        <w:t xml:space="preserve">WORK EXPERIENCE </w:t>
+      </w:r>
+    </w:p>
+    <w:p>
+      <w:pPr>
         <w:pStyle w:val="Heading3"/>
         <w:ind w:left="-5"/>
       </w:pPr>
@@ -145,7 +447,16 @@
         <w:t>September 2016-Current</w:t>
       </w:r>
       <w:r>
-        <w:t xml:space="preserve"> Software Engineer </w:t>
+        <w:t xml:space="preserve"> </w:t>
+      </w:r>
+      <w:r>
+        <w:rPr>
+          <w:b w:val="0"/>
+        </w:rPr>
+        <w:t>Software Engineer</w:t>
+      </w:r>
+      <w:r>
+        <w:t xml:space="preserve"> </w:t>
       </w:r>
     </w:p>
     <w:p>
@@ -187,10 +498,10 @@
         <w:t xml:space="preserve">TR </w:t>
       </w:r>
       <w:r>
-        <w:t xml:space="preserve">editors </w:t>
-      </w:r>
-      <w:r>
-        <w:t xml:space="preserve"> to </w:t>
+        <w:t>editors to</w:t>
+      </w:r>
+      <w:r>
+        <w:t xml:space="preserve"> </w:t>
       </w:r>
       <w:r>
         <w:t>create content</w:t>
@@ -211,133 +522,114 @@
         <w:t xml:space="preserve"> </w:t>
       </w:r>
       <w:r>
-        <w:t xml:space="preserve">regulatory intelligence </w:t>
-      </w:r>
-      <w:r>
-        <w:t xml:space="preserve"> product  that</w:t>
+        <w:t xml:space="preserve">regulatory </w:t>
+      </w:r>
+      <w:r>
+        <w:t>intelligence product.</w:t>
       </w:r>
       <w:r>
         <w:rPr>
           <w:rFonts w:asciiTheme="minorHAnsi" w:hAnsiTheme="minorHAnsi" w:cstheme="minorHAnsi"/>
-          <w:color w:val="auto"/>
-          <w:shd w:val="clear" w:color="auto" w:fill="FFFFFF"/>
-        </w:rPr>
-        <w:t xml:space="preserve"> gather</w:t>
+        </w:rPr>
+        <w:t xml:space="preserve"> Key t</w:t>
       </w:r>
       <w:r>
         <w:rPr>
           <w:rFonts w:asciiTheme="minorHAnsi" w:hAnsiTheme="minorHAnsi" w:cstheme="minorHAnsi"/>
-          <w:color w:val="auto"/>
-          <w:shd w:val="clear" w:color="auto" w:fill="FFFFFF"/>
-        </w:rPr>
-        <w:t>ed</w:t>
-      </w:r>
-      <w:r>
-        <w:rPr>
-          <w:rFonts w:asciiTheme="minorHAnsi" w:hAnsiTheme="minorHAnsi" w:cstheme="minorHAnsi"/>
-          <w:color w:val="auto"/>
-          <w:shd w:val="clear" w:color="auto" w:fill="FFFFFF"/>
-        </w:rPr>
-        <w:t>, monitor</w:t>
-      </w:r>
-      <w:r>
-        <w:rPr>
-          <w:rFonts w:asciiTheme="minorHAnsi" w:hAnsiTheme="minorHAnsi" w:cstheme="minorHAnsi"/>
-          <w:color w:val="auto"/>
-          <w:shd w:val="clear" w:color="auto" w:fill="FFFFFF"/>
-        </w:rPr>
-        <w:t>ed</w:t>
-      </w:r>
-      <w:r>
-        <w:rPr>
-          <w:rFonts w:asciiTheme="minorHAnsi" w:hAnsiTheme="minorHAnsi" w:cstheme="minorHAnsi"/>
-          <w:color w:val="auto"/>
-          <w:shd w:val="clear" w:color="auto" w:fill="FFFFFF"/>
+        </w:rPr>
+        <w:t>echnologies used by the</w:t>
+      </w:r>
+      <w:r>
+        <w:t xml:space="preserve"> project </w:t>
+      </w:r>
+      <w:r>
+        <w:t xml:space="preserve">were </w:t>
+      </w:r>
+      <w:r>
+        <w:rPr>
+          <w:i/>
+          <w:sz w:val="20"/>
+          <w:szCs w:val="20"/>
+        </w:rPr>
+        <w:t>JAVA EE, ANGULAR,</w:t>
+      </w:r>
+      <w:r>
+        <w:rPr>
+          <w:i/>
+          <w:sz w:val="20"/>
+          <w:szCs w:val="20"/>
         </w:rPr>
         <w:t xml:space="preserve"> </w:t>
       </w:r>
       <w:r>
         <w:rPr>
-          <w:rFonts w:asciiTheme="minorHAnsi" w:hAnsiTheme="minorHAnsi" w:cstheme="minorHAnsi"/>
-          <w:color w:val="auto"/>
-          <w:shd w:val="clear" w:color="auto" w:fill="FFFFFF"/>
-        </w:rPr>
-        <w:t>and analyz</w:t>
-      </w:r>
-      <w:r>
-        <w:rPr>
-          <w:rFonts w:asciiTheme="minorHAnsi" w:hAnsiTheme="minorHAnsi" w:cstheme="minorHAnsi"/>
-          <w:color w:val="auto"/>
-          <w:shd w:val="clear" w:color="auto" w:fill="FFFFFF"/>
-        </w:rPr>
-        <w:t xml:space="preserve">ed </w:t>
-      </w:r>
-      <w:r>
-        <w:rPr>
-          <w:rFonts w:asciiTheme="minorHAnsi" w:hAnsiTheme="minorHAnsi" w:cstheme="minorHAnsi"/>
-          <w:color w:val="auto"/>
-          <w:shd w:val="clear" w:color="auto" w:fill="FFFFFF"/>
-        </w:rPr>
-        <w:t>regulatory information and data to track developments in the changing regulatory environment</w:t>
-      </w:r>
-      <w:r>
-        <w:rPr>
-          <w:rFonts w:asciiTheme="minorHAnsi" w:hAnsiTheme="minorHAnsi" w:cstheme="minorHAnsi"/>
-        </w:rPr>
-        <w:t>.</w:t>
-      </w:r>
-      <w:r>
-        <w:rPr>
-          <w:rFonts w:asciiTheme="minorHAnsi" w:hAnsiTheme="minorHAnsi" w:cstheme="minorHAnsi"/>
-        </w:rPr>
-        <w:br/>
-      </w:r>
-      <w:r>
-        <w:rPr>
-          <w:rFonts w:asciiTheme="minorHAnsi" w:hAnsiTheme="minorHAnsi" w:cstheme="minorHAnsi"/>
+          <w:i/>
+          <w:sz w:val="20"/>
+          <w:szCs w:val="20"/>
+        </w:rPr>
+        <w:t>jasmine, Selenium</w:t>
+      </w:r>
+      <w:r>
+        <w:rPr>
+          <w:i/>
+          <w:sz w:val="20"/>
+          <w:szCs w:val="20"/>
+        </w:rPr>
+        <w:t>,</w:t>
+      </w:r>
+      <w:r>
+        <w:rPr>
+          <w:i/>
+          <w:sz w:val="20"/>
+          <w:szCs w:val="20"/>
         </w:rPr>
         <w:t xml:space="preserve"> </w:t>
       </w:r>
       <w:r>
         <w:rPr>
-          <w:rFonts w:asciiTheme="minorHAnsi" w:hAnsiTheme="minorHAnsi" w:cstheme="minorHAnsi"/>
-        </w:rPr>
-        <w:t>Some of the technologies used by the</w:t>
-      </w:r>
-      <w:r>
-        <w:t xml:space="preserve"> project </w:t>
-      </w:r>
-      <w:r>
-        <w:t>were JAVA EE, ANGULAR,</w:t>
-      </w:r>
-      <w:r>
-        <w:t xml:space="preserve"> jasmine, </w:t>
-      </w:r>
-      <w:r>
+          <w:i/>
+          <w:sz w:val="20"/>
+          <w:szCs w:val="20"/>
+        </w:rPr>
+        <w:t>JUNIT,</w:t>
+      </w:r>
+      <w:r>
+        <w:rPr>
+          <w:i/>
+          <w:sz w:val="20"/>
+          <w:szCs w:val="20"/>
+        </w:rPr>
+        <w:t xml:space="preserve"> spring boot</w:t>
+      </w:r>
+      <w:r>
+        <w:rPr>
+          <w:i/>
+          <w:sz w:val="20"/>
+          <w:szCs w:val="20"/>
+        </w:rPr>
+        <w:t>,</w:t>
+      </w:r>
+      <w:r>
+        <w:rPr>
+          <w:i/>
+          <w:sz w:val="20"/>
+          <w:szCs w:val="20"/>
+        </w:rPr>
         <w:t xml:space="preserve"> </w:t>
       </w:r>
       <w:r>
-        <w:t>Selenium,</w:t>
-      </w:r>
-      <w:r>
-        <w:t xml:space="preserve"> </w:t>
-      </w:r>
-      <w:r>
-        <w:t>JUNIT,</w:t>
-      </w:r>
-      <w:r>
-        <w:t xml:space="preserve"> spring boot</w:t>
-      </w:r>
-      <w:r>
-        <w:t>,</w:t>
-      </w:r>
-      <w:r>
-        <w:t xml:space="preserve"> </w:t>
-      </w:r>
-      <w:r>
+        <w:rPr>
+          <w:i/>
+          <w:sz w:val="20"/>
+          <w:szCs w:val="20"/>
+        </w:rPr>
         <w:t>ANT</w:t>
       </w:r>
       <w:r>
+        <w:rPr>
+          <w:sz w:val="20"/>
+          <w:szCs w:val="20"/>
+        </w:rPr>
         <w:t xml:space="preserve"> etc</w:t>
       </w:r>
       <w:r>
@@ -371,64 +663,43 @@
         </w:numPr>
       </w:pPr>
       <w:r>
-        <w:t>Deliver</w:t>
-      </w:r>
-      <w:r>
-        <w:t>ed</w:t>
+        <w:t xml:space="preserve">Helped to setup a </w:t>
+      </w:r>
+      <w:r>
+        <w:t>brand-new</w:t>
+      </w:r>
+      <w:r>
+        <w:t xml:space="preserve"> front-end module for the </w:t>
+      </w:r>
+      <w:r>
+        <w:t>application</w:t>
       </w:r>
       <w:r>
         <w:t xml:space="preserve"> </w:t>
       </w:r>
       <w:r>
-        <w:t>new feature</w:t>
-      </w:r>
-      <w:r>
-        <w:t>s</w:t>
-      </w:r>
-      <w:r>
-        <w:t xml:space="preserve"> for the web application as</w:t>
-      </w:r>
-      <w:r>
-        <w:t xml:space="preserve"> instructed by the product owner</w:t>
-      </w:r>
-      <w:r>
-        <w:t xml:space="preserve"> also </w:t>
-      </w:r>
-      <w:r>
-        <w:t>maintain</w:t>
-      </w:r>
-      <w:r>
-        <w:t>ed</w:t>
-      </w:r>
-      <w:r>
-        <w:t xml:space="preserve"> old releases</w:t>
-      </w:r>
-      <w:r>
-        <w:t>,</w:t>
-      </w:r>
-      <w:r>
-        <w:t xml:space="preserve"> rel</w:t>
-      </w:r>
-      <w:r>
-        <w:t>e</w:t>
-      </w:r>
-      <w:r>
-        <w:t>asing</w:t>
-      </w:r>
-      <w:r>
-        <w:t xml:space="preserve"> </w:t>
-      </w:r>
-      <w:r>
-        <w:t xml:space="preserve">  a new </w:t>
-      </w:r>
-      <w:r>
-        <w:t>release every</w:t>
-      </w:r>
-      <w:r>
-        <w:t xml:space="preserve"> 6 months</w:t>
-      </w:r>
-      <w:r>
-        <w:t xml:space="preserve">. </w:t>
+        <w:t>using</w:t>
+      </w:r>
+      <w:r>
+        <w:t xml:space="preserve"> Angular</w:t>
+      </w:r>
+      <w:r>
+        <w:t xml:space="preserve"> 4</w:t>
+      </w:r>
+      <w:r>
+        <w:t>. Ported the old module</w:t>
+      </w:r>
+      <w:r>
+        <w:t>s’</w:t>
+      </w:r>
+      <w:r>
+        <w:t xml:space="preserve"> functionality </w:t>
+      </w:r>
+      <w:r>
+        <w:t xml:space="preserve">to </w:t>
+      </w:r>
+      <w:r>
+        <w:t xml:space="preserve">the new module. </w:t>
       </w:r>
     </w:p>
     <w:p>
@@ -440,76 +711,64 @@
         </w:numPr>
       </w:pPr>
       <w:r>
-        <w:t>Work</w:t>
+        <w:t>Deliver</w:t>
       </w:r>
       <w:r>
         <w:t>ed</w:t>
       </w:r>
       <w:r>
-        <w:t xml:space="preserve"> closely with the B</w:t>
-      </w:r>
-      <w:r>
-        <w:t>A</w:t>
+        <w:t xml:space="preserve"> </w:t>
+      </w:r>
+      <w:r>
+        <w:t>new feature</w:t>
       </w:r>
       <w:r>
         <w:t>s</w:t>
       </w:r>
       <w:r>
+        <w:t xml:space="preserve"> for the web application as</w:t>
+      </w:r>
+      <w:r>
+        <w:t xml:space="preserve"> instructed by the product owner</w:t>
+      </w:r>
+      <w:r>
+        <w:t xml:space="preserve"> also </w:t>
+      </w:r>
+      <w:r>
+        <w:t>maintain</w:t>
+      </w:r>
+      <w:r>
+        <w:t>ed</w:t>
+      </w:r>
+      <w:r>
+        <w:t xml:space="preserve"> old releases</w:t>
+      </w:r>
+      <w:r>
         <w:t>,</w:t>
       </w:r>
       <w:r>
+        <w:t xml:space="preserve"> rel</w:t>
+      </w:r>
+      <w:r>
+        <w:t>e</w:t>
+      </w:r>
+      <w:r>
+        <w:t>asing</w:t>
+      </w:r>
+      <w:r>
         <w:t xml:space="preserve"> </w:t>
       </w:r>
       <w:r>
-        <w:t>PO</w:t>
-      </w:r>
-      <w:r>
-        <w:t xml:space="preserve"> and end users</w:t>
-      </w:r>
-      <w:r>
-        <w:t xml:space="preserve"> to incorporate the </w:t>
-      </w:r>
-      <w:r>
-        <w:t xml:space="preserve">sprint </w:t>
-      </w:r>
-      <w:r>
-        <w:t xml:space="preserve">agile framework contributing in story planning, </w:t>
-      </w:r>
-      <w:r>
-        <w:t>story refinement</w:t>
-      </w:r>
-      <w:r>
-        <w:t>,</w:t>
-      </w:r>
-      <w:r>
-        <w:t xml:space="preserve"> </w:t>
-      </w:r>
-      <w:r>
-        <w:t xml:space="preserve">sprint review and </w:t>
-      </w:r>
-      <w:r>
-        <w:t>adding non-functional stories t</w:t>
-      </w:r>
-      <w:r>
-        <w:t xml:space="preserve">o </w:t>
-      </w:r>
-      <w:r>
-        <w:t>enhance</w:t>
-      </w:r>
-      <w:r>
-        <w:t xml:space="preserve"> user </w:t>
-      </w:r>
-      <w:r>
-        <w:t>experience</w:t>
-      </w:r>
-      <w:r>
-        <w:t xml:space="preserve"> and </w:t>
-      </w:r>
-      <w:r>
-        <w:t>helping in the story prioritizing process</w:t>
-      </w:r>
-      <w:r>
-        <w:t>.</w:t>
+        <w:t xml:space="preserve">a new </w:t>
+      </w:r>
+      <w:r>
+        <w:t>release every</w:t>
+      </w:r>
+      <w:r>
+        <w:t xml:space="preserve"> 6 months</w:t>
+      </w:r>
+      <w:r>
+        <w:t xml:space="preserve">. </w:t>
       </w:r>
     </w:p>
     <w:p>
@@ -572,10 +831,12 @@
         <w:t>merging in for QA</w:t>
       </w:r>
       <w:r>
+        <w:t xml:space="preserve"> using technologies such as Jasmine and JUNIT</w:t>
+      </w:r>
+      <w:r>
         <w:t>.</w:t>
       </w:r>
     </w:p>
-    <w:p/>
     <w:p>
       <w:pPr>
         <w:pStyle w:val="ListParagraph"/>
@@ -600,111 +861,117 @@
         <w:t xml:space="preserve"> </w:t>
       </w:r>
       <w:r>
-        <w:t>product.</w:t>
-      </w:r>
-      <w:r>
-        <w:t xml:space="preserve"> The product was stem from</w:t>
-      </w:r>
-      <w:r>
-        <w:t xml:space="preserve"> proof of conce</w:t>
-      </w:r>
-      <w:r>
-        <w:t xml:space="preserve">pt pitch that </w:t>
-      </w:r>
-      <w:r>
-        <w:t xml:space="preserve">we had </w:t>
-      </w:r>
-      <w:r>
-        <w:t xml:space="preserve">to </w:t>
-      </w:r>
-      <w:r>
-        <w:t>develop</w:t>
+        <w:t>product</w:t>
+      </w:r>
+      <w:r>
+        <w:t>.</w:t>
       </w:r>
       <w:r>
         <w:t xml:space="preserve"> </w:t>
       </w:r>
       <w:r>
-        <w:t>in</w:t>
-      </w:r>
-      <w:r>
-        <w:t>to</w:t>
-      </w:r>
-      <w:r>
-        <w:t xml:space="preserve"> a </w:t>
-      </w:r>
-      <w:r>
-        <w:t>production</w:t>
-      </w:r>
-      <w:r>
-        <w:t xml:space="preserve"> pro</w:t>
-      </w:r>
-      <w:r>
-        <w:t>duct.</w:t>
-      </w:r>
-      <w:r>
+        <w:t xml:space="preserve">The </w:t>
+      </w:r>
+      <w:r>
+        <w:t xml:space="preserve">business </w:t>
+      </w:r>
+      <w:r>
+        <w:t xml:space="preserve">utility of the product on a very high level was to provide risk </w:t>
+      </w:r>
+      <w:r>
+        <w:t xml:space="preserve">assessment </w:t>
+      </w:r>
+      <w:r>
+        <w:t>by gathering information and profiling entities</w:t>
+      </w:r>
+      <w:r>
+        <w:t>.</w:t>
+      </w:r>
+      <w:r>
+        <w:t xml:space="preserve"> Apart from using similar web stack as </w:t>
+      </w:r>
+      <w:r>
+        <w:t xml:space="preserve">the project I mentioned before the project </w:t>
+      </w:r>
+      <w:r>
+        <w:t>also required us</w:t>
+      </w:r>
+      <w:r>
+        <w:t>age of</w:t>
+      </w:r>
+      <w:r>
+        <w:t xml:space="preserve"> AWS cloud service such as </w:t>
+      </w:r>
+      <w:r>
+        <w:rPr>
+          <w:i/>
+          <w:sz w:val="20"/>
+          <w:szCs w:val="20"/>
+        </w:rPr>
+        <w:t>EC2</w:t>
+      </w:r>
+      <w:r>
+        <w:rPr>
+          <w:i/>
+          <w:sz w:val="20"/>
+          <w:szCs w:val="20"/>
+        </w:rPr>
+        <w:t>s</w:t>
+      </w:r>
+      <w:r>
+        <w:rPr>
+          <w:i/>
+          <w:sz w:val="20"/>
+          <w:szCs w:val="20"/>
+        </w:rPr>
+        <w:t>, S</w:t>
+      </w:r>
+      <w:r>
+        <w:rPr>
+          <w:i/>
+          <w:sz w:val="20"/>
+          <w:szCs w:val="20"/>
+        </w:rPr>
+        <w:t>3, CloudFormation</w:t>
+      </w:r>
+      <w:r>
+        <w:rPr>
+          <w:i/>
+          <w:sz w:val="20"/>
+          <w:szCs w:val="20"/>
+        </w:rPr>
+        <w:t>,</w:t>
+      </w:r>
+      <w:r>
+        <w:rPr>
+          <w:i/>
+          <w:sz w:val="20"/>
+          <w:szCs w:val="20"/>
+        </w:rPr>
+        <w:t xml:space="preserve"> code pipeline, code </w:t>
+      </w:r>
+      <w:r>
+        <w:rPr>
+          <w:i/>
+          <w:sz w:val="20"/>
+          <w:szCs w:val="20"/>
+        </w:rPr>
+        <w:t>deploy,</w:t>
+      </w:r>
+      <w:r>
+        <w:rPr>
+          <w:i/>
+          <w:sz w:val="20"/>
+          <w:szCs w:val="20"/>
+        </w:rPr>
         <w:t xml:space="preserve"> </w:t>
       </w:r>
       <w:r>
-        <w:t xml:space="preserve">The </w:t>
-      </w:r>
-      <w:r>
-        <w:t xml:space="preserve">business </w:t>
-      </w:r>
-      <w:r>
-        <w:t xml:space="preserve">utility of the product on a very high level was to provide risk </w:t>
-      </w:r>
-      <w:r>
-        <w:t xml:space="preserve">assessment </w:t>
-      </w:r>
-      <w:r>
-        <w:t>by gathering information and profiling entities</w:t>
-      </w:r>
-      <w:r>
-        <w:t>. We owned the operation side of the project as well which was implement using AWS</w:t>
-      </w:r>
-      <w:r>
-        <w:t xml:space="preserve"> cloud services.</w:t>
-      </w:r>
-      <w:r>
-        <w:t xml:space="preserve"> Apart from using similar web stack as </w:t>
-      </w:r>
-      <w:r>
-        <w:t xml:space="preserve">the project I mentioned before the project </w:t>
-      </w:r>
-      <w:r>
-        <w:t>also required us</w:t>
-      </w:r>
-      <w:r>
-        <w:t>age of</w:t>
-      </w:r>
-      <w:r>
-        <w:t xml:space="preserve"> AWS cloud service such as </w:t>
-      </w:r>
-      <w:r>
-        <w:t>EC2</w:t>
-      </w:r>
-      <w:r>
-        <w:t>s</w:t>
-      </w:r>
-      <w:r>
-        <w:t>, S</w:t>
-      </w:r>
-      <w:r>
-        <w:t>3, CloudFormation</w:t>
-      </w:r>
-      <w:r>
-        <w:t>,</w:t>
-      </w:r>
-      <w:r>
-        <w:t xml:space="preserve"> code pipeline, code </w:t>
-      </w:r>
-      <w:r>
-        <w:t>deploy,</w:t>
-      </w:r>
-      <w:r>
-        <w:t xml:space="preserve"> </w:t>
-      </w:r>
-      <w:r>
+        <w:rPr>
+          <w:i/>
+          <w:sz w:val="20"/>
+          <w:szCs w:val="20"/>
+        </w:rPr>
         <w:t>Lambda(python)</w:t>
       </w:r>
       <w:r>
@@ -741,6 +1008,33 @@
         </w:numPr>
       </w:pPr>
       <w:r>
+        <w:t>Worked closely with a dedicated UI designer to implement the proposed designs and provide feedback</w:t>
+      </w:r>
+      <w:r>
+        <w:t xml:space="preserve"> using Angular’s component-library: </w:t>
+      </w:r>
+      <w:r>
+        <w:rPr>
+          <w:i/>
+        </w:rPr>
+        <w:t>Material</w:t>
+      </w:r>
+      <w:r>
+        <w:t xml:space="preserve"> to implement most of the requested features</w:t>
+      </w:r>
+      <w:r>
+        <w:t xml:space="preserve">. </w:t>
+      </w:r>
+    </w:p>
+    <w:p>
+      <w:pPr>
+        <w:pStyle w:val="ListParagraph"/>
+        <w:numPr>
+          <w:ilvl w:val="1"/>
+          <w:numId w:val="11"/>
+        </w:numPr>
+      </w:pPr>
+      <w:r>
         <w:t>Review</w:t>
       </w:r>
       <w:r>
@@ -821,33 +1115,6 @@
     </w:p>
     <w:p>
       <w:pPr>
-        <w:pStyle w:val="ListParagraph"/>
-        <w:numPr>
-          <w:ilvl w:val="0"/>
-          <w:numId w:val="12"/>
-        </w:numPr>
-      </w:pPr>
-      <w:r>
-        <w:t>Wor</w:t>
-      </w:r>
-      <w:r>
-        <w:t xml:space="preserve">ked </w:t>
-      </w:r>
-      <w:r>
-        <w:t xml:space="preserve">closely with a dedicated UI designer to implement </w:t>
-      </w:r>
-      <w:r>
-        <w:t xml:space="preserve">the proposed designs and provide feedback. </w:t>
-      </w:r>
-    </w:p>
-    <w:p>
-      <w:pPr>
-        <w:spacing w:after="79" w:line="259" w:lineRule="auto"/>
-        <w:ind w:left="1080" w:firstLine="0"/>
-      </w:pPr>
-    </w:p>
-    <w:p>
-      <w:pPr>
         <w:pStyle w:val="Heading3"/>
         <w:spacing w:after="44"/>
         <w:ind w:left="-5"/>
@@ -869,7 +1136,13 @@
         <w:t xml:space="preserve"> </w:t>
       </w:r>
       <w:r>
-        <w:t xml:space="preserve">Web developer Co-op </w:t>
+        <w:rPr>
+          <w:b w:val="0"/>
+        </w:rPr>
+        <w:t>Web developer Co-op</w:t>
+      </w:r>
+      <w:r>
+        <w:t xml:space="preserve"> </w:t>
       </w:r>
     </w:p>
     <w:p>
@@ -906,10 +1179,23 @@
         <w:t xml:space="preserve"> </w:t>
       </w:r>
       <w:r>
+        <w:rPr>
+          <w:i/>
+          <w:sz w:val="20"/>
+          <w:szCs w:val="20"/>
+        </w:rPr>
         <w:t xml:space="preserve">PHP, Drupal, </w:t>
       </w:r>
       <w:r>
-        <w:t>JavaScript.</w:t>
+        <w:rPr>
+          <w:i/>
+          <w:sz w:val="20"/>
+          <w:szCs w:val="20"/>
+        </w:rPr>
+        <w:t>JavaScript</w:t>
+      </w:r>
+      <w:r>
+        <w:t>.</w:t>
       </w:r>
     </w:p>
     <w:p>
@@ -922,10 +1208,7 @@
         <w:spacing w:after="38"/>
       </w:pPr>
       <w:r>
-        <w:t>Worked exclusively to</w:t>
-      </w:r>
-      <w:r>
-        <w:t xml:space="preserve"> integrate </w:t>
+        <w:t xml:space="preserve">Worked exclusively to integrate </w:t>
       </w:r>
       <w:r>
         <w:t>an open-sourced</w:t>
@@ -979,11 +1262,6 @@
     </w:p>
     <w:p>
       <w:pPr>
-        <w:ind w:left="1065" w:firstLine="0"/>
-      </w:pPr>
-    </w:p>
-    <w:p>
-      <w:pPr>
         <w:spacing w:after="98" w:line="259" w:lineRule="auto"/>
         <w:ind w:left="0" w:firstLine="0"/>
         <w:rPr>
@@ -1003,7 +1281,6 @@
       <w:r>
         <w:t xml:space="preserve">January 2015 to May </w:t>
       </w:r>
-      <w:proofErr w:type="gramStart"/>
       <w:r>
         <w:t>2015</w:t>
       </w:r>
@@ -1014,7 +1291,7 @@
         <w:t xml:space="preserve"> </w:t>
       </w:r>
       <w:r>
-        <w:t xml:space="preserve"> </w:t>
+        <w:t>Change</w:t>
       </w:r>
       <w:r>
         <w:rPr>
@@ -1022,16 +1299,37 @@
           <w:sz w:val="20"/>
           <w:szCs w:val="20"/>
         </w:rPr>
-        <w:t>Change</w:t>
-      </w:r>
-      <w:proofErr w:type="gramEnd"/>
+        <w:t xml:space="preserve">, </w:t>
+      </w:r>
+      <w:r>
+        <w:rPr>
+          <w:sz w:val="20"/>
+          <w:szCs w:val="20"/>
+        </w:rPr>
+        <w:t>Build</w:t>
+      </w:r>
       <w:r>
         <w:rPr>
           <w:b/>
           <w:sz w:val="20"/>
           <w:szCs w:val="20"/>
         </w:rPr>
-        <w:t xml:space="preserve">, Build &amp; Release Management Co-op </w:t>
+        <w:t xml:space="preserve"> </w:t>
+      </w:r>
+      <w:r>
+        <w:rPr>
+          <w:sz w:val="20"/>
+          <w:szCs w:val="20"/>
+        </w:rPr>
+        <w:t>&amp; Release Management Co-op</w:t>
+      </w:r>
+      <w:r>
+        <w:rPr>
+          <w:b/>
+          <w:sz w:val="20"/>
+          <w:szCs w:val="20"/>
+        </w:rPr>
+        <w:t xml:space="preserve"> </w:t>
       </w:r>
     </w:p>
     <w:p>
@@ -1066,18 +1364,288 @@
       <w:r>
         <w:t xml:space="preserve">Actively involved in regular team scrums and gave productive feedback. </w:t>
       </w:r>
+      <w:r>
+        <w:t xml:space="preserve">Made minor bug fixes and configs changes in the front end in </w:t>
+      </w:r>
+      <w:r>
+        <w:rPr>
+          <w:i/>
+          <w:sz w:val="20"/>
+          <w:szCs w:val="20"/>
+        </w:rPr>
+        <w:t>JavaScript</w:t>
+      </w:r>
+      <w:r>
+        <w:t>.</w:t>
+      </w:r>
     </w:p>
     <w:p>
       <w:pPr>
-        <w:spacing w:after="23" w:line="259" w:lineRule="auto"/>
-        <w:ind w:left="199" w:firstLine="0"/>
-      </w:pPr>
-      <w:r>
+        <w:pStyle w:val="NormalWeb"/>
+        <w:spacing w:before="0" w:beforeAutospacing="0" w:afterAutospacing="0"/>
+      </w:pPr>
+      <w:r>
+        <w:rPr>
+          <w:rFonts w:asciiTheme="minorHAnsi" w:hAnsiTheme="minorHAnsi" w:cstheme="minorHAnsi"/>
+          <w:b/>
+          <w:bCs/>
+          <w:color w:val="000000"/>
+          <w:sz w:val="20"/>
+          <w:szCs w:val="20"/>
+        </w:rPr>
+        <w:t>SOFTWAPS TECHNOLOGIES - MUMBAI, MAHARASHTRA</w:t>
+      </w:r>
+      <w:r>
+        <w:rPr>
+          <w:rFonts w:ascii="Times" w:hAnsi="Times" w:cs="Times"/>
+          <w:b/>
+          <w:bCs/>
+          <w:color w:val="000000"/>
+          <w:sz w:val="20"/>
+          <w:szCs w:val="20"/>
+        </w:rPr>
+        <w:t xml:space="preserve"> </w:t>
+      </w:r>
+      <w:r>
+        <w:rPr>
+          <w:rFonts w:ascii="Times" w:hAnsi="Times" w:cs="Times"/>
+          <w:b/>
+          <w:bCs/>
+          <w:color w:val="000000"/>
+          <w:sz w:val="20"/>
+          <w:szCs w:val="20"/>
+        </w:rPr>
+        <w:tab/>
+      </w:r>
+      <w:r>
+        <w:rPr>
+          <w:rFonts w:ascii="Times" w:hAnsi="Times" w:cs="Times"/>
+          <w:b/>
+          <w:bCs/>
+          <w:color w:val="000000"/>
+          <w:sz w:val="20"/>
+          <w:szCs w:val="20"/>
+        </w:rPr>
+        <w:tab/>
+      </w:r>
+      <w:r>
+        <w:rPr>
+          <w:rFonts w:ascii="Times" w:hAnsi="Times" w:cs="Times"/>
+          <w:b/>
+          <w:bCs/>
+          <w:color w:val="000000"/>
+          <w:sz w:val="20"/>
+          <w:szCs w:val="20"/>
+        </w:rPr>
+        <w:tab/>
+      </w:r>
+      <w:r>
+        <w:rPr>
+          <w:rFonts w:ascii="Times" w:hAnsi="Times" w:cs="Times"/>
+          <w:b/>
+          <w:bCs/>
+          <w:color w:val="000000"/>
+          <w:sz w:val="20"/>
+          <w:szCs w:val="20"/>
+        </w:rPr>
+        <w:tab/>
+      </w:r>
+      <w:r>
+        <w:rPr>
+          <w:rFonts w:ascii="Times" w:hAnsi="Times" w:cs="Times"/>
+          <w:b/>
+          <w:bCs/>
+          <w:color w:val="000000"/>
+          <w:sz w:val="20"/>
+          <w:szCs w:val="20"/>
+        </w:rPr>
+        <w:tab/>
+      </w:r>
+      <w:r>
+        <w:rPr>
+          <w:rFonts w:ascii="Times" w:hAnsi="Times" w:cs="Times"/>
+          <w:b/>
+          <w:bCs/>
+          <w:color w:val="000000"/>
+          <w:sz w:val="20"/>
+          <w:szCs w:val="20"/>
+        </w:rPr>
+        <w:tab/>
+        <w:t xml:space="preserve">   </w:t>
+      </w:r>
+      <w:r>
+        <w:rPr>
+          <w:rFonts w:asciiTheme="minorHAnsi" w:hAnsiTheme="minorHAnsi" w:cstheme="minorHAnsi"/>
+          <w:bCs/>
+          <w:color w:val="000000"/>
+          <w:sz w:val="18"/>
+          <w:szCs w:val="18"/>
+        </w:rPr>
+        <w:t>January 2012 to July 2013</w:t>
+      </w:r>
+      <w:r>
+        <w:rPr>
+          <w:rFonts w:ascii="Times" w:hAnsi="Times" w:cs="Times"/>
+          <w:b/>
+          <w:bCs/>
+          <w:color w:val="000000"/>
+          <w:sz w:val="20"/>
+          <w:szCs w:val="20"/>
+        </w:rPr>
         <w:t xml:space="preserve"> </w:t>
       </w:r>
     </w:p>
     <w:p>
       <w:pPr>
+        <w:pStyle w:val="NormalWeb"/>
+        <w:numPr>
+          <w:ilvl w:val="0"/>
+          <w:numId w:val="11"/>
+        </w:numPr>
+        <w:spacing w:before="0" w:beforeAutospacing="0" w:afterAutospacing="0" w:line="180" w:lineRule="exact"/>
+        <w:rPr>
+          <w:rFonts w:ascii="Calibri" w:hAnsi="Calibri" w:cs="Calibri"/>
+        </w:rPr>
+      </w:pPr>
+      <w:r>
+        <w:rPr>
+          <w:rFonts w:ascii="Calibri" w:hAnsi="Calibri" w:cs="Calibri"/>
+          <w:color w:val="000000"/>
+          <w:sz w:val="18"/>
+          <w:szCs w:val="18"/>
+        </w:rPr>
+        <w:t xml:space="preserve">Developed </w:t>
+      </w:r>
+      <w:r>
+        <w:rPr>
+          <w:rFonts w:ascii="Calibri" w:hAnsi="Calibri" w:cs="Calibri"/>
+          <w:color w:val="000000"/>
+          <w:sz w:val="18"/>
+          <w:szCs w:val="18"/>
+        </w:rPr>
+        <w:t xml:space="preserve">software </w:t>
+      </w:r>
+      <w:r>
+        <w:rPr>
+          <w:rFonts w:ascii="Calibri" w:hAnsi="Calibri" w:cs="Calibri"/>
+          <w:color w:val="000000"/>
+          <w:sz w:val="18"/>
+          <w:szCs w:val="18"/>
+        </w:rPr>
+        <w:t>that</w:t>
+      </w:r>
+      <w:r>
+        <w:rPr>
+          <w:rFonts w:ascii="Calibri" w:hAnsi="Calibri" w:cs="Calibri"/>
+          <w:color w:val="000000"/>
+          <w:sz w:val="18"/>
+          <w:szCs w:val="18"/>
+        </w:rPr>
+        <w:t xml:space="preserve"> </w:t>
+      </w:r>
+      <w:r>
+        <w:rPr>
+          <w:rFonts w:ascii="Calibri" w:hAnsi="Calibri" w:cs="Calibri"/>
+          <w:color w:val="000000"/>
+          <w:sz w:val="18"/>
+          <w:szCs w:val="18"/>
+        </w:rPr>
+        <w:t>manage</w:t>
+      </w:r>
+      <w:r>
+        <w:rPr>
+          <w:rFonts w:ascii="Calibri" w:hAnsi="Calibri" w:cs="Calibri"/>
+          <w:color w:val="000000"/>
+          <w:sz w:val="18"/>
+          <w:szCs w:val="18"/>
+        </w:rPr>
+        <w:t>d</w:t>
+      </w:r>
+      <w:r>
+        <w:rPr>
+          <w:rFonts w:ascii="Calibri" w:hAnsi="Calibri" w:cs="Calibri"/>
+          <w:color w:val="000000"/>
+          <w:sz w:val="18"/>
+          <w:szCs w:val="18"/>
+        </w:rPr>
+        <w:t xml:space="preserve"> transactions</w:t>
+      </w:r>
+      <w:r>
+        <w:rPr>
+          <w:rFonts w:ascii="Calibri" w:hAnsi="Calibri" w:cs="Calibri"/>
+          <w:color w:val="000000"/>
+          <w:sz w:val="18"/>
+          <w:szCs w:val="18"/>
+        </w:rPr>
+        <w:t>, generate invoices, quote</w:t>
+      </w:r>
+      <w:r>
+        <w:rPr>
+          <w:rFonts w:ascii="Calibri" w:hAnsi="Calibri" w:cs="Calibri"/>
+          <w:color w:val="000000"/>
+          <w:sz w:val="18"/>
+          <w:szCs w:val="18"/>
+        </w:rPr>
+        <w:t>s</w:t>
+      </w:r>
+      <w:r>
+        <w:rPr>
+          <w:rFonts w:ascii="Calibri" w:hAnsi="Calibri" w:cs="Calibri"/>
+          <w:color w:val="000000"/>
+          <w:sz w:val="18"/>
+          <w:szCs w:val="18"/>
+        </w:rPr>
+        <w:t xml:space="preserve">, bills </w:t>
+      </w:r>
+      <w:r>
+        <w:rPr>
+          <w:rFonts w:ascii="Calibri" w:hAnsi="Calibri" w:cs="Calibri"/>
+          <w:color w:val="000000"/>
+          <w:sz w:val="18"/>
+          <w:szCs w:val="18"/>
+        </w:rPr>
+        <w:t xml:space="preserve">and questionnaires. Used ASP.net and C# to develop user input forms, tables </w:t>
+      </w:r>
+      <w:r>
+        <w:rPr>
+          <w:rFonts w:ascii="Calibri" w:hAnsi="Calibri" w:cs="Calibri"/>
+          <w:color w:val="000000"/>
+          <w:sz w:val="18"/>
+          <w:szCs w:val="18"/>
+        </w:rPr>
+        <w:t>that</w:t>
+      </w:r>
+      <w:r>
+        <w:rPr>
+          <w:rFonts w:ascii="Calibri" w:hAnsi="Calibri" w:cs="Calibri"/>
+          <w:color w:val="000000"/>
+          <w:sz w:val="18"/>
+          <w:szCs w:val="18"/>
+        </w:rPr>
+        <w:t xml:space="preserve"> interact with the DB. Worked extensively with </w:t>
+      </w:r>
+      <w:r>
+        <w:rPr>
+          <w:rFonts w:ascii="Calibri" w:hAnsi="Calibri" w:cs="Calibri"/>
+          <w:i/>
+          <w:color w:val="000000"/>
+          <w:sz w:val="20"/>
+          <w:szCs w:val="20"/>
+        </w:rPr>
+        <w:t>HTML, jQuery, AJAX, CSS</w:t>
+      </w:r>
+      <w:r>
+        <w:rPr>
+          <w:rFonts w:ascii="Calibri" w:hAnsi="Calibri" w:cs="Calibri"/>
+          <w:color w:val="000000"/>
+          <w:sz w:val="18"/>
+          <w:szCs w:val="18"/>
+        </w:rPr>
+        <w:t xml:space="preserve"> to implement front-end logic and design.   </w:t>
+      </w:r>
+    </w:p>
+    <w:p>
+      <w:pPr>
         <w:pStyle w:val="Heading3"/>
         <w:ind w:left="-5"/>
       </w:pPr>
@@ -1089,8 +1657,14 @@
       <w:pPr>
         <w:pStyle w:val="Heading3"/>
         <w:ind w:left="-5"/>
-      </w:pPr>
-      <w:r>
+        <w:rPr>
+          <w:b w:val="0"/>
+        </w:rPr>
+      </w:pPr>
+      <w:r>
+        <w:rPr>
+          <w:b w:val="0"/>
+        </w:rPr>
         <w:t xml:space="preserve">Student Manager </w:t>
       </w:r>
     </w:p>
@@ -1128,78 +1702,6 @@
       <w:r>
         <w:rPr>
           <w:b/>
-        </w:rPr>
-        <w:t xml:space="preserve"> </w:t>
-      </w:r>
-    </w:p>
-    <w:p>
-      <w:pPr>
-        <w:ind w:left="1065" w:firstLine="0"/>
-      </w:pPr>
-    </w:p>
-    <w:p>
-      <w:pPr>
-        <w:pStyle w:val="Heading2"/>
-        <w:ind w:left="-5"/>
-      </w:pPr>
-      <w:r>
-        <w:t xml:space="preserve">EDUCATION </w:t>
-      </w:r>
-    </w:p>
-    <w:p>
-      <w:pPr>
-        <w:spacing w:after="0" w:line="259" w:lineRule="auto"/>
-        <w:ind w:left="0" w:firstLine="0"/>
-      </w:pPr>
-      <w:r>
-        <w:rPr>
-          <w:b/>
-        </w:rPr>
-        <w:t xml:space="preserve">ROCHESTER INSTITUTE OF TECHNOLOGY - Rochester, NY                                                                                                              </w:t>
-      </w:r>
-      <w:r>
-        <w:t>August 2013 – August 2016</w:t>
-      </w:r>
-      <w:r>
-        <w:rPr>
-          <w:sz w:val="23"/>
-        </w:rPr>
-        <w:t xml:space="preserve"> </w:t>
-      </w:r>
-    </w:p>
-    <w:p>
-      <w:pPr>
-        <w:tabs>
-          <w:tab w:val="center" w:pos="6481"/>
-        </w:tabs>
-        <w:ind w:left="0" w:firstLine="0"/>
-      </w:pPr>
-      <w:r>
-        <w:t xml:space="preserve">   </w:t>
-      </w:r>
-      <w:proofErr w:type="gramStart"/>
-      <w:r>
-        <w:t>Masters in Information Science</w:t>
-      </w:r>
-      <w:proofErr w:type="gramEnd"/>
-      <w:r>
-        <w:t xml:space="preserve"> and Technology (MS IST)</w:t>
-      </w:r>
-      <w:r>
-        <w:t xml:space="preserve"> </w:t>
-      </w:r>
-      <w:r>
-        <w:t>G.P.A 3.5</w:t>
-      </w:r>
-      <w:r>
-        <w:rPr>
-          <w:sz w:val="22"/>
-        </w:rPr>
-        <w:t xml:space="preserve"> </w:t>
-      </w:r>
-      <w:r>
-        <w:rPr>
-          <w:sz w:val="23"/>
         </w:rPr>
         <w:t xml:space="preserve"> </w:t>
       </w:r>
@@ -1570,7 +2072,25 @@
               <w:rPr>
                 <w:sz w:val="22"/>
               </w:rPr>
-              <w:t xml:space="preserve">Java, C#, C++. </w:t>
+              <w:t>Java, C#, C++</w:t>
+            </w:r>
+            <w:r>
+              <w:rPr>
+                <w:sz w:val="22"/>
+              </w:rPr>
+              <w:t xml:space="preserve">, </w:t>
+            </w:r>
+            <w:r>
+              <w:rPr>
+                <w:sz w:val="22"/>
+              </w:rPr>
+              <w:t>Python</w:t>
+            </w:r>
+            <w:r>
+              <w:rPr>
+                <w:sz w:val="22"/>
+              </w:rPr>
+              <w:t>.</w:t>
             </w:r>
           </w:p>
         </w:tc>
@@ -1663,7 +2183,7 @@
               <w:rPr>
                 <w:sz w:val="22"/>
               </w:rPr>
-              <w:t>PHP, JavaScript, AS3, R, Python</w:t>
+              <w:t>PHP, JavaScript, AS3, R</w:t>
             </w:r>
             <w:r>
               <w:rPr>
@@ -2704,8 +3224,6 @@
           <w:sz w:val="20"/>
         </w:rPr>
       </w:pPr>
-      <w:bookmarkStart w:id="0" w:name="_GoBack"/>
-      <w:bookmarkEnd w:id="0"/>
     </w:p>
     <w:p>
       <w:pPr>
@@ -3660,8 +4178,8 @@
   <w:abstractNum w:abstractNumId="2" w15:restartNumberingAfterBreak="0">
     <w:nsid w:val="2D066C93"/>
     <w:multiLevelType w:val="hybridMultilevel"/>
-    <w:tmpl w:val="8F80AF10"/>
-    <w:lvl w:ilvl="0" w:tplc="04090001">
+    <w:tmpl w:val="289E98A2"/>
+    <w:lvl w:ilvl="0" w:tplc="E8328CE2">
       <w:start w:val="1"/>
       <w:numFmt w:val="bullet"/>
       <w:lvlText w:val=""/>
@@ -3671,6 +4189,8 @@
       </w:pPr>
       <w:rPr>
         <w:rFonts w:ascii="Symbol" w:hAnsi="Symbol" w:hint="default"/>
+        <w:sz w:val="18"/>
+        <w:szCs w:val="18"/>
       </w:rPr>
     </w:lvl>
     <w:lvl w:ilvl="1" w:tplc="04090003">
@@ -4732,6 +5252,130 @@
     </w:lvl>
   </w:abstractNum>
   <w:abstractNum w:abstractNumId="8" w15:restartNumberingAfterBreak="0">
+    <w:nsid w:val="667846C0"/>
+    <w:multiLevelType w:val="hybridMultilevel"/>
+    <w:tmpl w:val="EB9C47B2"/>
+    <w:lvl w:ilvl="0" w:tplc="EF52E6CC">
+      <w:start w:val="1"/>
+      <w:numFmt w:val="bullet"/>
+      <w:lvlText w:val="•"/>
+      <w:lvlJc w:val="left"/>
+      <w:pPr>
+        <w:ind w:left="720" w:hanging="360"/>
+      </w:pPr>
+      <w:rPr>
+        <w:rFonts w:ascii="Arial" w:eastAsia="Arial" w:hAnsi="Arial" w:cs="Arial"/>
+        <w:b w:val="0"/>
+        <w:i w:val="0"/>
+        <w:strike w:val="0"/>
+        <w:dstrike w:val="0"/>
+        <w:color w:val="000000"/>
+        <w:sz w:val="18"/>
+        <w:szCs w:val="18"/>
+        <w:u w:val="none" w:color="000000"/>
+        <w:bdr w:val="none" w:sz="0" w:space="0" w:color="auto"/>
+        <w:shd w:val="clear" w:color="auto" w:fill="auto"/>
+        <w:vertAlign w:val="baseline"/>
+      </w:rPr>
+    </w:lvl>
+    <w:lvl w:ilvl="1" w:tplc="04090003" w:tentative="1">
+      <w:start w:val="1"/>
+      <w:numFmt w:val="bullet"/>
+      <w:lvlText w:val="o"/>
+      <w:lvlJc w:val="left"/>
+      <w:pPr>
+        <w:ind w:left="1440" w:hanging="360"/>
+      </w:pPr>
+      <w:rPr>
+        <w:rFonts w:ascii="Courier New" w:hAnsi="Courier New" w:cs="Courier New" w:hint="default"/>
+      </w:rPr>
+    </w:lvl>
+    <w:lvl w:ilvl="2" w:tplc="04090005" w:tentative="1">
+      <w:start w:val="1"/>
+      <w:numFmt w:val="bullet"/>
+      <w:lvlText w:val=""/>
+      <w:lvlJc w:val="left"/>
+      <w:pPr>
+        <w:ind w:left="2160" w:hanging="360"/>
+      </w:pPr>
+      <w:rPr>
+        <w:rFonts w:ascii="Wingdings" w:hAnsi="Wingdings" w:hint="default"/>
+      </w:rPr>
+    </w:lvl>
+    <w:lvl w:ilvl="3" w:tplc="04090001" w:tentative="1">
+      <w:start w:val="1"/>
+      <w:numFmt w:val="bullet"/>
+      <w:lvlText w:val=""/>
+      <w:lvlJc w:val="left"/>
+      <w:pPr>
+        <w:ind w:left="2880" w:hanging="360"/>
+      </w:pPr>
+      <w:rPr>
+        <w:rFonts w:ascii="Symbol" w:hAnsi="Symbol" w:hint="default"/>
+      </w:rPr>
+    </w:lvl>
+    <w:lvl w:ilvl="4" w:tplc="04090003" w:tentative="1">
+      <w:start w:val="1"/>
+      <w:numFmt w:val="bullet"/>
+      <w:lvlText w:val="o"/>
+      <w:lvlJc w:val="left"/>
+      <w:pPr>
+        <w:ind w:left="3600" w:hanging="360"/>
+      </w:pPr>
+      <w:rPr>
+        <w:rFonts w:ascii="Courier New" w:hAnsi="Courier New" w:cs="Courier New" w:hint="default"/>
+      </w:rPr>
+    </w:lvl>
+    <w:lvl w:ilvl="5" w:tplc="04090005" w:tentative="1">
+      <w:start w:val="1"/>
+      <w:numFmt w:val="bullet"/>
+      <w:lvlText w:val=""/>
+      <w:lvlJc w:val="left"/>
+      <w:pPr>
+        <w:ind w:left="4320" w:hanging="360"/>
+      </w:pPr>
+      <w:rPr>
+        <w:rFonts w:ascii="Wingdings" w:hAnsi="Wingdings" w:hint="default"/>
+      </w:rPr>
+    </w:lvl>
+    <w:lvl w:ilvl="6" w:tplc="04090001" w:tentative="1">
+      <w:start w:val="1"/>
+      <w:numFmt w:val="bullet"/>
+      <w:lvlText w:val=""/>
+      <w:lvlJc w:val="left"/>
+      <w:pPr>
+        <w:ind w:left="5040" w:hanging="360"/>
+      </w:pPr>
+      <w:rPr>
+        <w:rFonts w:ascii="Symbol" w:hAnsi="Symbol" w:hint="default"/>
+      </w:rPr>
+    </w:lvl>
+    <w:lvl w:ilvl="7" w:tplc="04090003" w:tentative="1">
+      <w:start w:val="1"/>
+      <w:numFmt w:val="bullet"/>
+      <w:lvlText w:val="o"/>
+      <w:lvlJc w:val="left"/>
+      <w:pPr>
+        <w:ind w:left="5760" w:hanging="360"/>
+      </w:pPr>
+      <w:rPr>
+        <w:rFonts w:ascii="Courier New" w:hAnsi="Courier New" w:cs="Courier New" w:hint="default"/>
+      </w:rPr>
+    </w:lvl>
+    <w:lvl w:ilvl="8" w:tplc="04090005" w:tentative="1">
+      <w:start w:val="1"/>
+      <w:numFmt w:val="bullet"/>
+      <w:lvlText w:val=""/>
+      <w:lvlJc w:val="left"/>
+      <w:pPr>
+        <w:ind w:left="6480" w:hanging="360"/>
+      </w:pPr>
+      <w:rPr>
+        <w:rFonts w:ascii="Wingdings" w:hAnsi="Wingdings" w:hint="default"/>
+      </w:rPr>
+    </w:lvl>
+  </w:abstractNum>
+  <w:abstractNum w:abstractNumId="9" w15:restartNumberingAfterBreak="0">
     <w:nsid w:val="67115065"/>
     <w:multiLevelType w:val="hybridMultilevel"/>
     <w:tmpl w:val="F0BE6D62"/>
@@ -4943,7 +5587,7 @@
       </w:rPr>
     </w:lvl>
   </w:abstractNum>
-  <w:abstractNum w:abstractNumId="9" w15:restartNumberingAfterBreak="0">
+  <w:abstractNum w:abstractNumId="10" w15:restartNumberingAfterBreak="0">
     <w:nsid w:val="6A946CE5"/>
     <w:multiLevelType w:val="hybridMultilevel"/>
     <w:tmpl w:val="C908B656"/>
@@ -5056,7 +5700,7 @@
       </w:rPr>
     </w:lvl>
   </w:abstractNum>
-  <w:abstractNum w:abstractNumId="10" w15:restartNumberingAfterBreak="0">
+  <w:abstractNum w:abstractNumId="11" w15:restartNumberingAfterBreak="0">
     <w:nsid w:val="6CE42E19"/>
     <w:multiLevelType w:val="hybridMultilevel"/>
     <w:tmpl w:val="64CA29F6"/>
@@ -5268,7 +5912,7 @@
       </w:rPr>
     </w:lvl>
   </w:abstractNum>
-  <w:abstractNum w:abstractNumId="11" w15:restartNumberingAfterBreak="0">
+  <w:abstractNum w:abstractNumId="12" w15:restartNumberingAfterBreak="0">
     <w:nsid w:val="6DA5105F"/>
     <w:multiLevelType w:val="hybridMultilevel"/>
     <w:tmpl w:val="6714F3F0"/>
@@ -5487,7 +6131,7 @@
     <w:abstractNumId w:val="1"/>
   </w:num>
   <w:num w:numId="3">
-    <w:abstractNumId w:val="8"/>
+    <w:abstractNumId w:val="9"/>
   </w:num>
   <w:num w:numId="4">
     <w:abstractNumId w:val="7"/>
@@ -5496,7 +6140,7 @@
     <w:abstractNumId w:val="3"/>
   </w:num>
   <w:num w:numId="6">
-    <w:abstractNumId w:val="10"/>
+    <w:abstractNumId w:val="11"/>
   </w:num>
   <w:num w:numId="7">
     <w:abstractNumId w:val="0"/>
@@ -5505,7 +6149,7 @@
     <w:abstractNumId w:val="4"/>
   </w:num>
   <w:num w:numId="9">
-    <w:abstractNumId w:val="11"/>
+    <w:abstractNumId w:val="12"/>
   </w:num>
   <w:num w:numId="10">
     <w:abstractNumId w:val="6"/>
@@ -5514,7 +6158,10 @@
     <w:abstractNumId w:val="2"/>
   </w:num>
   <w:num w:numId="12">
-    <w:abstractNumId w:val="9"/>
+    <w:abstractNumId w:val="10"/>
+  </w:num>
+  <w:num w:numId="13">
+    <w:abstractNumId w:val="8"/>
   </w:num>
 </w:numbering>
 </file>
@@ -6095,6 +6742,23 @@
       <w:contextualSpacing/>
     </w:pPr>
   </w:style>
+  <w:style w:type="paragraph" w:styleId="NormalWeb">
+    <w:name w:val="Normal (Web)"/>
+    <w:basedOn w:val="Normal"/>
+    <w:uiPriority w:val="99"/>
+    <w:unhideWhenUsed/>
+    <w:rsid w:val="00035617"/>
+    <w:pPr>
+      <w:spacing w:before="100" w:beforeAutospacing="1" w:after="100" w:afterAutospacing="1" w:line="240" w:lineRule="auto"/>
+      <w:ind w:left="0" w:firstLine="0"/>
+    </w:pPr>
+    <w:rPr>
+      <w:rFonts w:ascii="Times New Roman" w:eastAsia="Times New Roman" w:hAnsi="Times New Roman" w:cs="Times New Roman"/>
+      <w:color w:val="auto"/>
+      <w:sz w:val="24"/>
+      <w:szCs w:val="24"/>
+    </w:rPr>
+  </w:style>
 </w:styles>
 </file>
 

</xml_diff>

<commit_message>
minor changes ,added seattles address copy
</commit_message>
<xml_diff>
--- a/Snedden_Gonsalves_Resume.docx
+++ b/Snedden_Gonsalves_Resume.docx
@@ -121,21 +121,27 @@
         <w:t>be</w:t>
       </w:r>
       <w:r>
-        <w:t xml:space="preserve"> a part of and</w:t>
+        <w:t xml:space="preserve"> a </w:t>
+      </w:r>
+      <w:r>
+        <w:t xml:space="preserve">productive </w:t>
+      </w:r>
+      <w:r>
+        <w:t>member</w:t>
+      </w:r>
+      <w:r>
+        <w:t xml:space="preserve"> of </w:t>
+      </w:r>
+      <w:r>
+        <w:t xml:space="preserve">a </w:t>
+      </w:r>
+      <w:r>
+        <w:t>passionate team</w:t>
       </w:r>
       <w:r>
         <w:t xml:space="preserve"> </w:t>
       </w:r>
       <w:r>
-        <w:t xml:space="preserve">contribute to the productiveness </w:t>
-      </w:r>
-      <w:r>
-        <w:t>of a passionate team</w:t>
-      </w:r>
-      <w:r>
-        <w:t xml:space="preserve"> </w:t>
-      </w:r>
-      <w:r>
         <w:t>working on world</w:t>
       </w:r>
       <w:r>
@@ -143,6 +149,9 @@
       </w:r>
       <w:r>
         <w:t>s</w:t>
+      </w:r>
+      <w:r>
+        <w:t xml:space="preserve"> and services</w:t>
       </w:r>
       <w:r>
         <w:t>.</w:t>
@@ -298,8 +307,6 @@
         </w:rPr>
         <w:t>.</w:t>
       </w:r>
-      <w:bookmarkStart w:id="0" w:name="_GoBack"/>
-      <w:bookmarkEnd w:id="0"/>
     </w:p>
     <w:p>
       <w:pPr>
@@ -334,19 +341,7 @@
         <w:rPr>
           <w:szCs w:val="18"/>
         </w:rPr>
-        <w:t xml:space="preserve">Extensively work with teams that follow the sprint-agile as their SDLC </w:t>
-      </w:r>
-      <w:r>
-        <w:rPr>
-          <w:szCs w:val="18"/>
-        </w:rPr>
-        <w:t>framework</w:t>
-      </w:r>
-      <w:r>
-        <w:rPr>
-          <w:szCs w:val="18"/>
-        </w:rPr>
-        <w:t>.</w:t>
+        <w:t>Extensively work with teams that follow the sprint-agile as their SDLC framework.</w:t>
       </w:r>
     </w:p>
     <w:p>
@@ -468,16 +463,19 @@
         </w:numPr>
       </w:pPr>
       <w:r>
-        <w:t xml:space="preserve">For the </w:t>
-      </w:r>
-      <w:r>
-        <w:t>first</w:t>
-      </w:r>
-      <w:r>
-        <w:t xml:space="preserve"> year was part of a team </w:t>
-      </w:r>
-      <w:r>
-        <w:t>responsible for developing and maintaining</w:t>
+        <w:t>D</w:t>
+      </w:r>
+      <w:r>
+        <w:t>evelop</w:t>
+      </w:r>
+      <w:r>
+        <w:t>ed</w:t>
+      </w:r>
+      <w:r>
+        <w:t xml:space="preserve"> and maintain</w:t>
+      </w:r>
+      <w:r>
+        <w:t>ed</w:t>
       </w:r>
       <w:r>
         <w:t xml:space="preserve"> an</w:t>
@@ -537,7 +535,19 @@
         <w:rPr>
           <w:rFonts w:asciiTheme="minorHAnsi" w:hAnsiTheme="minorHAnsi" w:cstheme="minorHAnsi"/>
         </w:rPr>
-        <w:t>echnologies used by the</w:t>
+        <w:t xml:space="preserve">echnologies used </w:t>
+      </w:r>
+      <w:r>
+        <w:rPr>
+          <w:rFonts w:asciiTheme="minorHAnsi" w:hAnsiTheme="minorHAnsi" w:cstheme="minorHAnsi"/>
+        </w:rPr>
+        <w:t>in</w:t>
+      </w:r>
+      <w:r>
+        <w:rPr>
+          <w:rFonts w:asciiTheme="minorHAnsi" w:hAnsiTheme="minorHAnsi" w:cstheme="minorHAnsi"/>
+        </w:rPr>
+        <w:t xml:space="preserve"> the</w:t>
       </w:r>
       <w:r>
         <w:t xml:space="preserve"> project </w:t>
@@ -780,34 +790,10 @@
         </w:numPr>
       </w:pPr>
       <w:r>
-        <w:t>Work</w:t>
-      </w:r>
-      <w:r>
-        <w:t>ed</w:t>
-      </w:r>
-      <w:r>
-        <w:t xml:space="preserve"> </w:t>
-      </w:r>
-      <w:r>
-        <w:t>with team</w:t>
-      </w:r>
-      <w:r>
-        <w:t xml:space="preserve"> </w:t>
-      </w:r>
-      <w:r>
-        <w:t>member</w:t>
-      </w:r>
-      <w:r>
-        <w:t>s</w:t>
-      </w:r>
-      <w:r>
-        <w:t xml:space="preserve"> </w:t>
-      </w:r>
-      <w:r>
-        <w:t xml:space="preserve">who specialized with QA work and </w:t>
-      </w:r>
-      <w:r>
-        <w:t>making sure the delive</w:t>
+        <w:t>Ensured</w:t>
+      </w:r>
+      <w:r>
+        <w:t xml:space="preserve"> the delive</w:t>
       </w:r>
       <w:r>
         <w:t xml:space="preserve">red code </w:t>
@@ -846,13 +832,16 @@
         </w:numPr>
       </w:pPr>
       <w:r>
-        <w:t>Starting seco</w:t>
-      </w:r>
-      <w:r>
-        <w:t xml:space="preserve">nd year was </w:t>
-      </w:r>
-      <w:r>
-        <w:t xml:space="preserve">given a new project to work on for a </w:t>
+        <w:t>W</w:t>
+      </w:r>
+      <w:r>
+        <w:t>ork</w:t>
+      </w:r>
+      <w:r>
+        <w:t>ed</w:t>
+      </w:r>
+      <w:r>
+        <w:t xml:space="preserve"> on for a </w:t>
       </w:r>
       <w:r>
         <w:t>brand-new</w:t>
@@ -864,19 +853,24 @@
         <w:t>product</w:t>
       </w:r>
       <w:r>
-        <w:t>.</w:t>
-      </w:r>
-      <w:r>
-        <w:t xml:space="preserve"> </w:t>
-      </w:r>
-      <w:r>
-        <w:t xml:space="preserve">The </w:t>
-      </w:r>
-      <w:r>
-        <w:t xml:space="preserve">business </w:t>
-      </w:r>
-      <w:r>
-        <w:t xml:space="preserve">utility of the product on a very high level was to provide risk </w:t>
+        <w:t xml:space="preserve"> powered by AWS cloud ser</w:t>
+      </w:r>
+      <w:bookmarkStart w:id="0" w:name="_GoBack"/>
+      <w:bookmarkEnd w:id="0"/>
+      <w:r>
+        <w:t>vices</w:t>
+      </w:r>
+      <w:r>
+        <w:t xml:space="preserve"> that</w:t>
+      </w:r>
+      <w:r>
+        <w:t xml:space="preserve"> provide</w:t>
+      </w:r>
+      <w:r>
+        <w:t>d</w:t>
+      </w:r>
+      <w:r>
+        <w:t xml:space="preserve"> risk </w:t>
       </w:r>
       <w:r>
         <w:t xml:space="preserve">assessment </w:t>
@@ -1008,10 +1002,7 @@
         </w:numPr>
       </w:pPr>
       <w:r>
-        <w:t>Worked closely with a dedicated UI designer to implement the proposed designs and provide feedback</w:t>
-      </w:r>
-      <w:r>
-        <w:t xml:space="preserve"> using Angular’s component-library: </w:t>
+        <w:t xml:space="preserve">Worked closely with a dedicated UI designer to implement the proposed designs and provide feedback using Angular’s component-library: </w:t>
       </w:r>
       <w:r>
         <w:rPr>
@@ -1020,10 +1011,7 @@
         <w:t>Material</w:t>
       </w:r>
       <w:r>
-        <w:t xml:space="preserve"> to implement most of the requested features</w:t>
-      </w:r>
-      <w:r>
-        <w:t xml:space="preserve">. </w:t>
+        <w:t xml:space="preserve"> to implement most of the requested features. </w:t>
       </w:r>
     </w:p>
     <w:p>
@@ -1840,99 +1828,8 @@
         <w:rPr>
           <w:sz w:val="22"/>
         </w:rPr>
-        <w:lastRenderedPageBreak/>
         <w:t xml:space="preserve"> </w:t>
       </w:r>
-    </w:p>
-    <w:p>
-      <w:pPr>
-        <w:pStyle w:val="Heading1"/>
-      </w:pPr>
-      <w:r>
-        <w:t xml:space="preserve">Snedden Gonsalves </w:t>
-      </w:r>
-    </w:p>
-    <w:p>
-      <w:pPr>
-        <w:spacing w:after="21" w:line="259" w:lineRule="auto"/>
-        <w:ind w:left="2554" w:firstLine="0"/>
-      </w:pPr>
-      <w:r>
-        <w:rPr>
-          <w:sz w:val="20"/>
-        </w:rPr>
-        <w:t xml:space="preserve">14 Celia Dr, Rochester, NY    |    </w:t>
-      </w:r>
-      <w:r>
-        <w:rPr>
-          <w:color w:val="0000FF"/>
-          <w:sz w:val="20"/>
-          <w:u w:val="single" w:color="0000FF"/>
-        </w:rPr>
-        <w:t>sgg3590@rit.edu</w:t>
-      </w:r>
-      <w:r>
-        <w:rPr>
-          <w:sz w:val="20"/>
-        </w:rPr>
-        <w:t xml:space="preserve">    </w:t>
-      </w:r>
-      <w:r>
-        <w:rPr>
-          <w:sz w:val="20"/>
-        </w:rPr>
-        <w:t>| (</w:t>
-      </w:r>
-      <w:r>
-        <w:rPr>
-          <w:sz w:val="20"/>
-        </w:rPr>
-        <w:t xml:space="preserve">425) 785 </w:t>
-      </w:r>
-      <w:r>
-        <w:rPr>
-          <w:sz w:val="20"/>
-        </w:rPr>
-        <w:t>4429 |</w:t>
-      </w:r>
-      <w:r>
-        <w:rPr>
-          <w:sz w:val="20"/>
-        </w:rPr>
-        <w:t xml:space="preserve"> www.snedz.com</w:t>
-      </w:r>
-    </w:p>
-    <w:p>
-      <w:pPr>
-        <w:spacing w:after="0" w:line="259" w:lineRule="auto"/>
-        <w:ind w:left="120" w:firstLine="0"/>
-      </w:pPr>
-      <w:r>
-        <w:rPr>
-          <w:b/>
-          <w:sz w:val="24"/>
-        </w:rPr>
-        <w:t xml:space="preserve"> </w:t>
-      </w:r>
-    </w:p>
-    <w:p>
-      <w:pPr>
-        <w:spacing w:after="0" w:line="259" w:lineRule="auto"/>
-        <w:ind w:left="120" w:firstLine="0"/>
-      </w:pPr>
-      <w:r>
-        <w:rPr>
-          <w:b/>
-          <w:sz w:val="24"/>
-        </w:rPr>
-        <w:t xml:space="preserve"> </w:t>
-      </w:r>
-    </w:p>
-    <w:p>
-      <w:pPr>
-        <w:spacing w:after="0" w:line="259" w:lineRule="auto"/>
-        <w:ind w:left="0" w:firstLine="0"/>
-      </w:pPr>
     </w:p>
     <w:tbl>
       <w:tblPr>
@@ -1972,6 +1869,7 @@
                 <w:b/>
                 <w:sz w:val="22"/>
               </w:rPr>
+              <w:lastRenderedPageBreak/>
               <w:t xml:space="preserve">SKILLS </w:t>
             </w:r>
           </w:p>
@@ -2078,19 +1976,7 @@
               <w:rPr>
                 <w:sz w:val="22"/>
               </w:rPr>
-              <w:t xml:space="preserve">, </w:t>
-            </w:r>
-            <w:r>
-              <w:rPr>
-                <w:sz w:val="22"/>
-              </w:rPr>
-              <w:t>Python</w:t>
-            </w:r>
-            <w:r>
-              <w:rPr>
-                <w:sz w:val="22"/>
-              </w:rPr>
-              <w:t>.</w:t>
+              <w:t>, Python.</w:t>
             </w:r>
           </w:p>
         </w:tc>
@@ -3308,7 +3194,7 @@
       <w:r>
         <w:t xml:space="preserve">  GITHUB</w:t>
       </w:r>
-      <w:hyperlink r:id="rId5" w:history="1">
+      <w:hyperlink r:id="rId6" w:history="1">
         <w:r>
           <w:rPr>
             <w:rStyle w:val="Hyperlink"/>
@@ -3316,7 +3202,7 @@
           <w:t xml:space="preserve">: </w:t>
         </w:r>
       </w:hyperlink>
-      <w:hyperlink r:id="rId6">
+      <w:hyperlink r:id="rId7">
         <w:r>
           <w:rPr>
             <w:color w:val="0000FF"/>
@@ -3325,7 +3211,7 @@
           <w:t>https://github.com/Snedden/capstone</w:t>
         </w:r>
       </w:hyperlink>
-      <w:hyperlink r:id="rId7">
+      <w:hyperlink r:id="rId8">
         <w:r>
           <w:t xml:space="preserve"> </w:t>
         </w:r>
@@ -3438,7 +3324,7 @@
         </w:rPr>
         <w:t xml:space="preserve"> :</w:t>
       </w:r>
-      <w:hyperlink r:id="rId8">
+      <w:hyperlink r:id="rId9">
         <w:r>
           <w:rPr>
             <w:szCs w:val="18"/>
@@ -3446,7 +3332,7 @@
           <w:t xml:space="preserve"> </w:t>
         </w:r>
       </w:hyperlink>
-      <w:hyperlink r:id="rId9">
+      <w:hyperlink r:id="rId10">
         <w:r>
           <w:rPr>
             <w:color w:val="0000FF"/>
@@ -3456,7 +3342,7 @@
           <w:t>https://github.com/Snedden/webGame</w:t>
         </w:r>
       </w:hyperlink>
-      <w:hyperlink r:id="rId10">
+      <w:hyperlink r:id="rId11">
         <w:r>
           <w:rPr>
             <w:szCs w:val="18"/>
@@ -3572,6 +3458,69 @@
         </w:rPr>
         <w:t xml:space="preserve"> </w:t>
       </w:r>
+    </w:p>
+    <w:p>
+      <w:pPr>
+        <w:spacing w:after="0" w:line="259" w:lineRule="auto"/>
+        <w:ind w:left="720" w:firstLine="0"/>
+        <w:rPr>
+          <w:sz w:val="22"/>
+        </w:rPr>
+      </w:pPr>
+    </w:p>
+    <w:p>
+      <w:pPr>
+        <w:spacing w:after="0" w:line="259" w:lineRule="auto"/>
+        <w:ind w:left="720" w:firstLine="0"/>
+        <w:rPr>
+          <w:sz w:val="22"/>
+        </w:rPr>
+      </w:pPr>
+    </w:p>
+    <w:p>
+      <w:pPr>
+        <w:spacing w:after="0" w:line="259" w:lineRule="auto"/>
+        <w:ind w:left="720" w:firstLine="0"/>
+        <w:rPr>
+          <w:sz w:val="22"/>
+        </w:rPr>
+      </w:pPr>
+    </w:p>
+    <w:p>
+      <w:pPr>
+        <w:spacing w:after="0" w:line="259" w:lineRule="auto"/>
+        <w:ind w:left="720" w:firstLine="0"/>
+        <w:rPr>
+          <w:sz w:val="22"/>
+        </w:rPr>
+      </w:pPr>
+    </w:p>
+    <w:p>
+      <w:pPr>
+        <w:spacing w:after="0" w:line="259" w:lineRule="auto"/>
+        <w:ind w:left="720" w:firstLine="0"/>
+        <w:rPr>
+          <w:sz w:val="22"/>
+        </w:rPr>
+      </w:pPr>
+    </w:p>
+    <w:p>
+      <w:pPr>
+        <w:spacing w:after="0" w:line="259" w:lineRule="auto"/>
+        <w:ind w:left="720" w:firstLine="0"/>
+        <w:rPr>
+          <w:sz w:val="22"/>
+        </w:rPr>
+      </w:pPr>
+    </w:p>
+    <w:p>
+      <w:pPr>
+        <w:spacing w:after="0" w:line="259" w:lineRule="auto"/>
+        <w:ind w:left="720" w:firstLine="0"/>
+        <w:rPr>
+          <w:sz w:val="22"/>
+        </w:rPr>
+      </w:pPr>
     </w:p>
     <w:p>
       <w:pPr>
@@ -3723,18 +3672,6 @@
       <w:r>
         <w:rPr>
           <w:b/>
-          <w:sz w:val="22"/>
-        </w:rPr>
-        <w:t xml:space="preserve"> </w:t>
-      </w:r>
-    </w:p>
-    <w:p>
-      <w:pPr>
-        <w:spacing w:after="0" w:line="259" w:lineRule="auto"/>
-        <w:ind w:left="0" w:firstLine="0"/>
-      </w:pPr>
-      <w:r>
-        <w:rPr>
           <w:sz w:val="22"/>
         </w:rPr>
         <w:t xml:space="preserve"> </w:t>
@@ -7055,4 +6992,16 @@
     </a:ext>
   </a:extLst>
 </a:theme>
+</file>
+
+<file path=customXml/item1.xml><?xml version="1.0" encoding="utf-8"?>
+<b:Sources xmlns:b="http://schemas.openxmlformats.org/officeDocument/2006/bibliography" xmlns="http://schemas.openxmlformats.org/officeDocument/2006/bibliography" SelectedStyle="\APASixthEditionOfficeOnline.xsl" StyleName="APA" Version="6"/>
+</file>
+
+<file path=customXml/itemProps1.xml><?xml version="1.0" encoding="utf-8"?>
+<ds:datastoreItem xmlns:ds="http://schemas.openxmlformats.org/officeDocument/2006/customXml" ds:itemID="{6CCA8862-5BDC-49E1-96CA-F47A0AF7D85F}">
+  <ds:schemaRefs>
+    <ds:schemaRef ds:uri="http://schemas.openxmlformats.org/officeDocument/2006/bibliography"/>
+  </ds:schemaRefs>
+</ds:datastoreItem>
 </file>
</xml_diff>